<commit_message>
Mise ajour du cahier des charges a la demande de Yohan, mise en place du WBS générale.
</commit_message>
<xml_diff>
--- a/Document/Documentation Client/Cahier des charges Général.docx
+++ b/Document/Documentation Client/Cahier des charges Général.docx
@@ -1,6 +1,6 @@
 
 <file path=word/document.xml><?xml version="1.0" encoding="utf-8"?>
-<w:document xmlns:ve="http://schemas.openxmlformats.org/markup-compatibility/2006" xmlns:o="urn:schemas-microsoft-com:office:office" xmlns:r="http://schemas.openxmlformats.org/officeDocument/2006/relationships" xmlns:m="http://schemas.openxmlformats.org/officeDocument/2006/math" xmlns:v="urn:schemas-microsoft-com:vml" xmlns:wp="http://schemas.openxmlformats.org/drawingml/2006/wordprocessingDrawing" xmlns:w10="urn:schemas-microsoft-com:office:word" xmlns:w="http://schemas.openxmlformats.org/wordprocessingml/2006/main" xmlns:wne="http://schemas.microsoft.com/office/word/2006/wordml">
+<w:document xmlns:wpc="http://schemas.microsoft.com/office/word/2010/wordprocessingCanvas" xmlns:mc="http://schemas.openxmlformats.org/markup-compatibility/2006" xmlns:o="urn:schemas-microsoft-com:office:office" xmlns:r="http://schemas.openxmlformats.org/officeDocument/2006/relationships" xmlns:m="http://schemas.openxmlformats.org/officeDocument/2006/math" xmlns:v="urn:schemas-microsoft-com:vml" xmlns:wp14="http://schemas.microsoft.com/office/word/2010/wordprocessingDrawing" xmlns:wp="http://schemas.openxmlformats.org/drawingml/2006/wordprocessingDrawing" xmlns:w10="urn:schemas-microsoft-com:office:word" xmlns:w="http://schemas.openxmlformats.org/wordprocessingml/2006/main" xmlns:w14="http://schemas.microsoft.com/office/word/2010/wordml" xmlns:w15="http://schemas.microsoft.com/office/word/2012/wordml" xmlns:wpg="http://schemas.microsoft.com/office/word/2010/wordprocessingGroup" xmlns:wpi="http://schemas.microsoft.com/office/word/2010/wordprocessingInk" xmlns:wne="http://schemas.microsoft.com/office/word/2006/wordml" xmlns:wps="http://schemas.microsoft.com/office/word/2010/wordprocessingShape" mc:Ignorable="w14 w15 wp14">
   <w:body>
     <w:sdt>
       <w:sdtPr>
@@ -33,7 +33,7 @@
           <w:tblPr>
             <w:tblpPr w:leftFromText="187" w:rightFromText="187" w:horzAnchor="margin" w:tblpYSpec="bottom"/>
             <w:tblW w:w="3000" w:type="pct"/>
-            <w:tblLook w:val="04A0"/>
+            <w:tblLook w:val="04A0" w:firstRow="1" w:lastRow="0" w:firstColumn="1" w:lastColumn="0" w:noHBand="0" w:noVBand="1"/>
           </w:tblPr>
           <w:tblGrid>
             <w:gridCol w:w="5573"/>
@@ -54,6 +54,7 @@
                 <w:dataBinding w:prefixMappings="xmlns:ns0='http://schemas.openxmlformats.org/package/2006/metadata/core-properties' xmlns:ns1='http://purl.org/dc/elements/1.1/'" w:xpath="/ns0:coreProperties[1]/ns1:title[1]" w:storeItemID="{6C3C8BC8-F283-45AE-878A-BAB7291924A1}"/>
                 <w:text/>
               </w:sdtPr>
+              <w:sdtEndPr/>
               <w:sdtContent>
                 <w:tc>
                   <w:tcPr>
@@ -122,6 +123,7 @@
                 <w:dataBinding w:prefixMappings="xmlns:ns0='http://schemas.openxmlformats.org/package/2006/metadata/core-properties' xmlns:ns1='http://purl.org/dc/elements/1.1/'" w:xpath="/ns0:coreProperties[1]/ns1:subject[1]" w:storeItemID="{6C3C8BC8-F283-45AE-878A-BAB7291924A1}"/>
                 <w:text/>
               </w:sdtPr>
+              <w:sdtEndPr/>
               <w:sdtContent>
                 <w:tc>
                   <w:tcPr>
@@ -190,6 +192,7 @@
                 <w:dataBinding w:prefixMappings="xmlns:ns0='http://schemas.openxmlformats.org/package/2006/metadata/core-properties' xmlns:ns1='http://purl.org/dc/elements/1.1/'" w:xpath="/ns0:coreProperties[1]/ns1:creator[1]" w:storeItemID="{6C3C8BC8-F283-45AE-878A-BAB7291924A1}"/>
                 <w:text/>
               </w:sdtPr>
+              <w:sdtEndPr/>
               <w:sdtContent>
                 <w:tc>
                   <w:tcPr>
@@ -232,6 +235,7 @@
                   <w:calendar w:val="gregorian"/>
                 </w:date>
               </w:sdtPr>
+              <w:sdtEndPr/>
               <w:sdtContent>
                 <w:tc>
                   <w:tcPr>
@@ -280,7 +284,7 @@
               <w:noProof/>
             </w:rPr>
             <w:pict>
-              <v:group id="_x0000_s1026" style="position:absolute;margin-left:5300.15pt;margin-top:0;width:264.55pt;height:690.65pt;z-index:251660288;mso-position-horizontal:right;mso-position-horizontal-relative:page;mso-position-vertical:bottom;mso-position-vertical-relative:page" coordorigin="5531,1258" coordsize="5291,13813">
+              <v:group id="_x0000_s1026" style="position:absolute;margin-left:5726.85pt;margin-top:0;width:264.55pt;height:690.65pt;z-index:251660288;mso-position-horizontal:right;mso-position-horizontal-relative:page;mso-position-vertical:bottom;mso-position-vertical-relative:page" coordorigin="5531,1258" coordsize="5291,13813">
                 <v:shapetype id="_x0000_t32" coordsize="21600,21600" o:spt="32" o:oned="t" path="m,l21600,21600e" filled="f">
                   <v:path arrowok="t" fillok="f" o:connecttype="none"/>
                   <o:lock v:ext="edit" shapetype="t"/>
@@ -318,7 +322,7 @@
               <w:noProof/>
             </w:rPr>
             <w:pict>
-              <v:group id="_x0000_s1032" style="position:absolute;margin-left:7362.7pt;margin-top:0;width:332.7pt;height:227.25pt;z-index:251661312;mso-position-horizontal:right;mso-position-horizontal-relative:margin;mso-position-vertical:top;mso-position-vertical-relative:page" coordorigin="4136,15" coordsize="6654,4545" o:allowincell="f">
+              <v:group id="_x0000_s1032" style="position:absolute;margin-left:7925.7pt;margin-top:0;width:332.7pt;height:227.25pt;z-index:251661312;mso-position-horizontal:right;mso-position-horizontal-relative:margin;mso-position-vertical:top;mso-position-vertical-relative:page" coordorigin="4136,15" coordsize="6654,4545" o:allowincell="f">
                 <v:shape id="_x0000_s1033" type="#_x0000_t32" style="position:absolute;left:4136;top:15;width:3058;height:3855" o:connectortype="straight" strokecolor="#93ccdb [1620]"/>
                 <v:oval id="_x0000_s1034" style="position:absolute;left:6674;top:444;width:4116;height:4116" fillcolor="#93ccdb [1620]" stroked="f"/>
                 <v:oval id="_x0000_s1035" style="position:absolute;left:6773;top:1058;width:3367;height:3367" fillcolor="#c9e6ed [820]" stroked="f"/>
@@ -340,7 +344,7 @@
         <w:pStyle w:val="Titre1"/>
         <w:jc w:val="center"/>
       </w:pPr>
-      <w:bookmarkStart w:id="0" w:name="_Toc435542773"/>
+      <w:bookmarkStart w:id="0" w:name="_Toc436598089"/>
       <w:r>
         <w:lastRenderedPageBreak/>
         <w:t>Historique du document</w:t>
@@ -352,7 +356,7 @@
       <w:tblPr>
         <w:tblStyle w:val="Grilledutableau"/>
         <w:tblW w:w="9421" w:type="dxa"/>
-        <w:tblLook w:val="04A0"/>
+        <w:tblLook w:val="04A0" w:firstRow="1" w:lastRow="0" w:firstColumn="1" w:lastColumn="0" w:noHBand="0" w:noVBand="1"/>
       </w:tblPr>
       <w:tblGrid>
         <w:gridCol w:w="1689"/>
@@ -621,6 +625,9 @@
             <w:pPr>
               <w:jc w:val="center"/>
             </w:pPr>
+            <w:r>
+              <w:t>0.1.2</w:t>
+            </w:r>
           </w:p>
         </w:tc>
         <w:tc>
@@ -632,6 +639,9 @@
             <w:pPr>
               <w:jc w:val="center"/>
             </w:pPr>
+            <w:r>
+              <w:t>Godart Jeoffrey</w:t>
+            </w:r>
           </w:p>
         </w:tc>
         <w:tc>
@@ -643,6 +653,9 @@
             <w:pPr>
               <w:jc w:val="center"/>
             </w:pPr>
+            <w:r>
+              <w:t xml:space="preserve">Modification </w:t>
+            </w:r>
           </w:p>
         </w:tc>
         <w:tc>
@@ -654,6 +667,9 @@
             <w:pPr>
               <w:jc w:val="center"/>
             </w:pPr>
+            <w:r>
+              <w:t>27/11/2015</w:t>
+            </w:r>
           </w:p>
         </w:tc>
       </w:tr>
@@ -680,6 +696,7 @@
           <w:docPartUnique/>
         </w:docPartObj>
       </w:sdtPr>
+      <w:sdtEndPr/>
       <w:sdtContent>
         <w:p>
           <w:pPr>
@@ -709,7 +726,7 @@
           <w:r>
             <w:fldChar w:fldCharType="separate"/>
           </w:r>
-          <w:hyperlink w:anchor="_Toc435542773" w:history="1">
+          <w:hyperlink w:anchor="_Toc436598089" w:history="1">
             <w:r>
               <w:rPr>
                 <w:rStyle w:val="Lienhypertexte"/>
@@ -736,7 +753,7 @@
                 <w:noProof/>
                 <w:webHidden/>
               </w:rPr>
-              <w:instrText xml:space="preserve"> PAGEREF _Toc435542773 \h </w:instrText>
+              <w:instrText xml:space="preserve"> PAGEREF _Toc436598089 \h </w:instrText>
             </w:r>
             <w:r>
               <w:rPr>
@@ -778,7 +795,7 @@
               <w:lang w:eastAsia="fr-FR"/>
             </w:rPr>
           </w:pPr>
-          <w:hyperlink w:anchor="_Toc435542774" w:history="1">
+          <w:hyperlink w:anchor="_Toc436598090" w:history="1">
             <w:r>
               <w:rPr>
                 <w:rStyle w:val="Lienhypertexte"/>
@@ -805,7 +822,7 @@
                 <w:noProof/>
                 <w:webHidden/>
               </w:rPr>
-              <w:instrText xml:space="preserve"> PAGEREF _Toc435542774 \h </w:instrText>
+              <w:instrText xml:space="preserve"> PAGEREF _Toc436598090 \h </w:instrText>
             </w:r>
             <w:r>
               <w:rPr>
@@ -847,7 +864,7 @@
               <w:lang w:eastAsia="fr-FR"/>
             </w:rPr>
           </w:pPr>
-          <w:hyperlink w:anchor="_Toc435542775" w:history="1">
+          <w:hyperlink w:anchor="_Toc436598091" w:history="1">
             <w:r>
               <w:rPr>
                 <w:rStyle w:val="Lienhypertexte"/>
@@ -874,7 +891,7 @@
                 <w:noProof/>
                 <w:webHidden/>
               </w:rPr>
-              <w:instrText xml:space="preserve"> PAGEREF _Toc435542775 \h </w:instrText>
+              <w:instrText xml:space="preserve"> PAGEREF _Toc436598091 \h </w:instrText>
             </w:r>
             <w:r>
               <w:rPr>
@@ -916,7 +933,7 @@
               <w:lang w:eastAsia="fr-FR"/>
             </w:rPr>
           </w:pPr>
-          <w:hyperlink w:anchor="_Toc435542776" w:history="1">
+          <w:hyperlink w:anchor="_Toc436598092" w:history="1">
             <w:r>
               <w:rPr>
                 <w:rStyle w:val="Lienhypertexte"/>
@@ -943,7 +960,7 @@
                 <w:noProof/>
                 <w:webHidden/>
               </w:rPr>
-              <w:instrText xml:space="preserve"> PAGEREF _Toc435542776 \h </w:instrText>
+              <w:instrText xml:space="preserve"> PAGEREF _Toc436598092 \h </w:instrText>
             </w:r>
             <w:r>
               <w:rPr>
@@ -985,7 +1002,7 @@
               <w:lang w:eastAsia="fr-FR"/>
             </w:rPr>
           </w:pPr>
-          <w:hyperlink w:anchor="_Toc435542777" w:history="1">
+          <w:hyperlink w:anchor="_Toc436598093" w:history="1">
             <w:r>
               <w:rPr>
                 <w:rStyle w:val="Lienhypertexte"/>
@@ -1012,7 +1029,7 @@
                 <w:noProof/>
                 <w:webHidden/>
               </w:rPr>
-              <w:instrText xml:space="preserve"> PAGEREF _Toc435542777 \h </w:instrText>
+              <w:instrText xml:space="preserve"> PAGEREF _Toc436598093 \h </w:instrText>
             </w:r>
             <w:r>
               <w:rPr>
@@ -1054,7 +1071,7 @@
               <w:lang w:eastAsia="fr-FR"/>
             </w:rPr>
           </w:pPr>
-          <w:hyperlink w:anchor="_Toc435542778" w:history="1">
+          <w:hyperlink w:anchor="_Toc436598094" w:history="1">
             <w:r>
               <w:rPr>
                 <w:rStyle w:val="Lienhypertexte"/>
@@ -1081,7 +1098,7 @@
                 <w:noProof/>
                 <w:webHidden/>
               </w:rPr>
-              <w:instrText xml:space="preserve"> PAGEREF _Toc435542778 \h </w:instrText>
+              <w:instrText xml:space="preserve"> PAGEREF _Toc436598094 \h </w:instrText>
             </w:r>
             <w:r>
               <w:rPr>
@@ -1123,7 +1140,7 @@
               <w:lang w:eastAsia="fr-FR"/>
             </w:rPr>
           </w:pPr>
-          <w:hyperlink w:anchor="_Toc435542779" w:history="1">
+          <w:hyperlink w:anchor="_Toc436598095" w:history="1">
             <w:r>
               <w:rPr>
                 <w:rStyle w:val="Lienhypertexte"/>
@@ -1150,7 +1167,7 @@
                 <w:noProof/>
                 <w:webHidden/>
               </w:rPr>
-              <w:instrText xml:space="preserve"> PAGEREF _Toc435542779 \h </w:instrText>
+              <w:instrText xml:space="preserve"> PAGEREF _Toc436598095 \h </w:instrText>
             </w:r>
             <w:r>
               <w:rPr>
@@ -1192,7 +1209,7 @@
               <w:lang w:eastAsia="fr-FR"/>
             </w:rPr>
           </w:pPr>
-          <w:hyperlink w:anchor="_Toc435542780" w:history="1">
+          <w:hyperlink w:anchor="_Toc436598096" w:history="1">
             <w:r>
               <w:rPr>
                 <w:rStyle w:val="Lienhypertexte"/>
@@ -1219,7 +1236,7 @@
                 <w:noProof/>
                 <w:webHidden/>
               </w:rPr>
-              <w:instrText xml:space="preserve"> PAGEREF _Toc435542780 \h </w:instrText>
+              <w:instrText xml:space="preserve"> PAGEREF _Toc436598096 \h </w:instrText>
             </w:r>
             <w:r>
               <w:rPr>
@@ -1261,7 +1278,7 @@
               <w:lang w:eastAsia="fr-FR"/>
             </w:rPr>
           </w:pPr>
-          <w:hyperlink w:anchor="_Toc435542781" w:history="1">
+          <w:hyperlink w:anchor="_Toc436598097" w:history="1">
             <w:r>
               <w:rPr>
                 <w:rStyle w:val="Lienhypertexte"/>
@@ -1288,7 +1305,7 @@
                 <w:noProof/>
                 <w:webHidden/>
               </w:rPr>
-              <w:instrText xml:space="preserve"> PAGEREF _Toc435542781 \h </w:instrText>
+              <w:instrText xml:space="preserve"> PAGEREF _Toc436598097 \h </w:instrText>
             </w:r>
             <w:r>
               <w:rPr>
@@ -1330,7 +1347,7 @@
               <w:lang w:eastAsia="fr-FR"/>
             </w:rPr>
           </w:pPr>
-          <w:hyperlink w:anchor="_Toc435542782" w:history="1">
+          <w:hyperlink w:anchor="_Toc436598098" w:history="1">
             <w:r>
               <w:rPr>
                 <w:rStyle w:val="Lienhypertexte"/>
@@ -1357,7 +1374,7 @@
                 <w:noProof/>
                 <w:webHidden/>
               </w:rPr>
-              <w:instrText xml:space="preserve"> PAGEREF _Toc435542782 \h </w:instrText>
+              <w:instrText xml:space="preserve"> PAGEREF _Toc436598098 \h </w:instrText>
             </w:r>
             <w:r>
               <w:rPr>
@@ -1399,7 +1416,7 @@
               <w:lang w:eastAsia="fr-FR"/>
             </w:rPr>
           </w:pPr>
-          <w:hyperlink w:anchor="_Toc435542783" w:history="1">
+          <w:hyperlink w:anchor="_Toc436598099" w:history="1">
             <w:r>
               <w:rPr>
                 <w:rStyle w:val="Lienhypertexte"/>
@@ -1426,7 +1443,7 @@
                 <w:noProof/>
                 <w:webHidden/>
               </w:rPr>
-              <w:instrText xml:space="preserve"> PAGEREF _Toc435542783 \h </w:instrText>
+              <w:instrText xml:space="preserve"> PAGEREF _Toc436598099 \h </w:instrText>
             </w:r>
             <w:r>
               <w:rPr>
@@ -1468,7 +1485,7 @@
               <w:lang w:eastAsia="fr-FR"/>
             </w:rPr>
           </w:pPr>
-          <w:hyperlink w:anchor="_Toc435542784" w:history="1">
+          <w:hyperlink w:anchor="_Toc436598100" w:history="1">
             <w:r>
               <w:rPr>
                 <w:rStyle w:val="Lienhypertexte"/>
@@ -1495,7 +1512,7 @@
                 <w:noProof/>
                 <w:webHidden/>
               </w:rPr>
-              <w:instrText xml:space="preserve"> PAGEREF _Toc435542784 \h </w:instrText>
+              <w:instrText xml:space="preserve"> PAGEREF _Toc436598100 \h </w:instrText>
             </w:r>
             <w:r>
               <w:rPr>
@@ -1537,7 +1554,7 @@
               <w:lang w:eastAsia="fr-FR"/>
             </w:rPr>
           </w:pPr>
-          <w:hyperlink w:anchor="_Toc435542785" w:history="1">
+          <w:hyperlink w:anchor="_Toc436598101" w:history="1">
             <w:r>
               <w:rPr>
                 <w:rStyle w:val="Lienhypertexte"/>
@@ -1564,7 +1581,7 @@
                 <w:noProof/>
                 <w:webHidden/>
               </w:rPr>
-              <w:instrText xml:space="preserve"> PAGEREF _Toc435542785 \h </w:instrText>
+              <w:instrText xml:space="preserve"> PAGEREF _Toc436598101 \h </w:instrText>
             </w:r>
             <w:r>
               <w:rPr>
@@ -1606,7 +1623,7 @@
               <w:lang w:eastAsia="fr-FR"/>
             </w:rPr>
           </w:pPr>
-          <w:hyperlink w:anchor="_Toc435542786" w:history="1">
+          <w:hyperlink w:anchor="_Toc436598102" w:history="1">
             <w:r>
               <w:rPr>
                 <w:rStyle w:val="Lienhypertexte"/>
@@ -1633,7 +1650,7 @@
                 <w:noProof/>
                 <w:webHidden/>
               </w:rPr>
-              <w:instrText xml:space="preserve"> PAGEREF _Toc435542786 \h </w:instrText>
+              <w:instrText xml:space="preserve"> PAGEREF _Toc436598102 \h </w:instrText>
             </w:r>
             <w:r>
               <w:rPr>
@@ -1675,7 +1692,7 @@
               <w:lang w:eastAsia="fr-FR"/>
             </w:rPr>
           </w:pPr>
-          <w:hyperlink w:anchor="_Toc435542787" w:history="1">
+          <w:hyperlink w:anchor="_Toc436598103" w:history="1">
             <w:r>
               <w:rPr>
                 <w:rStyle w:val="Lienhypertexte"/>
@@ -1702,7 +1719,7 @@
                 <w:noProof/>
                 <w:webHidden/>
               </w:rPr>
-              <w:instrText xml:space="preserve"> PAGEREF _Toc435542787 \h </w:instrText>
+              <w:instrText xml:space="preserve"> PAGEREF _Toc436598103 \h </w:instrText>
             </w:r>
             <w:r>
               <w:rPr>
@@ -1744,7 +1761,7 @@
               <w:lang w:eastAsia="fr-FR"/>
             </w:rPr>
           </w:pPr>
-          <w:hyperlink w:anchor="_Toc435542788" w:history="1">
+          <w:hyperlink w:anchor="_Toc436598104" w:history="1">
             <w:r>
               <w:rPr>
                 <w:rStyle w:val="Lienhypertexte"/>
@@ -1771,7 +1788,7 @@
                 <w:noProof/>
                 <w:webHidden/>
               </w:rPr>
-              <w:instrText xml:space="preserve"> PAGEREF _Toc435542788 \h </w:instrText>
+              <w:instrText xml:space="preserve"> PAGEREF _Toc436598104 \h </w:instrText>
             </w:r>
             <w:r>
               <w:rPr>
@@ -1809,7 +1826,10 @@
         </w:p>
       </w:sdtContent>
     </w:sdt>
-    <w:p/>
+    <w:p>
+      <w:bookmarkStart w:id="1" w:name="_GoBack"/>
+      <w:bookmarkEnd w:id="1"/>
+    </w:p>
     <w:p>
       <w:r>
         <w:br w:type="page"/>
@@ -1820,12 +1840,12 @@
         <w:pStyle w:val="Titre1"/>
         <w:jc w:val="center"/>
       </w:pPr>
-      <w:bookmarkStart w:id="1" w:name="_Toc435542774"/>
+      <w:bookmarkStart w:id="2" w:name="_Toc436598090"/>
       <w:r>
         <w:lastRenderedPageBreak/>
         <w:t>Présentation de l’entreprise</w:t>
       </w:r>
-      <w:bookmarkEnd w:id="1"/>
+      <w:bookmarkEnd w:id="2"/>
     </w:p>
     <w:p>
       <w:pPr>
@@ -1836,16 +1856,7 @@
     </w:p>
     <w:p>
       <w:r>
-        <w:t xml:space="preserve">La mission de l’Institut d’Informatique Appliquée de Laval est de mettre au service des entreprises mayennaises des </w:t>
-      </w:r>
-      <w:r>
-        <w:rPr>
-          <w:rStyle w:val="lev"/>
-          <w:b w:val="0"/>
-          <w:color w:val="000000" w:themeColor="text1"/>
-          <w:shd w:val="clear" w:color="auto" w:fill="FFFFFF" w:themeFill="background1"/>
-        </w:rPr>
-        <w:t>diplômés hautement qualifiés</w:t>
+        <w:t>TACT Factory est une Agence de développement d’applications mobiles Android et iPhone</w:t>
       </w:r>
       <w:r>
         <w:t>.</w:t>
@@ -1853,63 +1864,30 @@
     </w:p>
     <w:p>
       <w:r>
-        <w:t>Nous mettons à disposition – futurs cadres – le savoir, les techniques et les méthodes pour réussir une carrière dans un environnement professionnel toujours plus exigeant, en proposant des formations en informatique de qualité, du BTS au Bac +5, en priorité en alternance.</w:t>
-      </w:r>
-    </w:p>
-    <w:p>
-      <w:pPr>
-        <w:rPr>
-          <w:color w:val="000000" w:themeColor="text1"/>
-        </w:rPr>
-      </w:pPr>
-      <w:r>
-        <w:rPr>
-          <w:rStyle w:val="lev"/>
-          <w:b w:val="0"/>
-          <w:color w:val="000000" w:themeColor="text1"/>
-        </w:rPr>
-        <w:t>L’Institut d’Informatique Appliquée de Laval accompagne les étudiants</w:t>
-      </w:r>
-      <w:r>
-        <w:rPr>
-          <w:rStyle w:val="apple-converted-space"/>
-          <w:color w:val="000000" w:themeColor="text1"/>
-        </w:rPr>
-        <w:t> </w:t>
-      </w:r>
-      <w:r>
-        <w:rPr>
-          <w:color w:val="000000" w:themeColor="text1"/>
-        </w:rPr>
-        <w:t>dans la recherche d’un poste en adéquation avec sa formation, son projet professionnel et sa personnalité.</w:t>
-      </w:r>
-    </w:p>
-    <w:p>
-      <w:pPr>
-        <w:rPr>
-          <w:color w:val="000000" w:themeColor="text1"/>
-        </w:rPr>
-      </w:pPr>
-      <w:r>
-        <w:rPr>
-          <w:color w:val="000000" w:themeColor="text1"/>
-        </w:rPr>
-        <w:t>Depuis plus de 25 ans, l’établissement a tissé un réseau, composé d’entreprises et d’organisations professionnelles partenaires qui démontre son savoir faire, la qualité de ses formations et des compétences acquises par nos étudiants.</w:t>
-      </w:r>
-      <w:r>
-        <w:rPr>
-          <w:color w:val="000000" w:themeColor="text1"/>
-        </w:rPr>
+        <w:t xml:space="preserve">Fournisseur souple et réactif elle permet via une méthodologie rigoureuse et approuvé de fournir des applications mobiles innovantes. Elle s’engage à répondre aux besoins dans les temps et à ce que l’utilisateur soit au cœur des démarches de conception, dans cette </w:t>
+      </w:r>
+      <w:r>
+        <w:t>optique</w:t>
+      </w:r>
+      <w:r>
+        <w:t xml:space="preserve"> TACT Factory s’axe particulièrement sur les bonnes pratiques de « l’extrême </w:t>
+      </w:r>
+      <w:proofErr w:type="spellStart"/>
+      <w:r>
+        <w:t>Programming</w:t>
+      </w:r>
+      <w:proofErr w:type="spellEnd"/>
+      <w:r>
+        <w:t> » gage de qualité.</w:t>
+      </w:r>
+    </w:p>
+    <w:p>
+      <w:r>
+        <w:t xml:space="preserve">Intervenant aussi dans le domaine de l’éducation en proposant des formations allant de la découverte de l’univers du mobile à la conception avancée d’application mobile. </w:t>
+      </w:r>
+      <w:r>
         <w:t xml:space="preserve"> </w:t>
       </w:r>
-      <w:r>
-        <w:rPr>
-          <w:rStyle w:val="lev"/>
-          <w:b w:val="0"/>
-          <w:color w:val="000000" w:themeColor="text1"/>
-        </w:rPr>
-        <w:t>Pour près de 75 % des étudiants Bac+5, l’entreprise qui héberge l’étudiant a proposé un contrat avant même l’obtention du diplôme.</w:t>
-      </w:r>
     </w:p>
     <w:p>
       <w:pPr>
@@ -1921,14 +1899,14 @@
       <w:pPr>
         <w:pStyle w:val="Titre2"/>
       </w:pPr>
-      <w:bookmarkStart w:id="2" w:name="_Toc435542775"/>
+      <w:bookmarkStart w:id="3" w:name="_Toc436598091"/>
       <w:r>
         <w:t>An</w:t>
       </w:r>
       <w:r>
         <w:t>alyse concurrentiel</w:t>
       </w:r>
-      <w:bookmarkEnd w:id="2"/>
+      <w:bookmarkEnd w:id="3"/>
     </w:p>
     <w:p/>
     <w:p>
@@ -1970,12 +1948,12 @@
         <w:pStyle w:val="Titre1"/>
         <w:jc w:val="center"/>
       </w:pPr>
-      <w:bookmarkStart w:id="3" w:name="_Toc435542776"/>
+      <w:bookmarkStart w:id="4" w:name="_Toc436598092"/>
       <w:r>
         <w:lastRenderedPageBreak/>
         <w:t>Contexte</w:t>
       </w:r>
-      <w:bookmarkEnd w:id="3"/>
+      <w:bookmarkEnd w:id="4"/>
     </w:p>
     <w:p/>
     <w:p>
@@ -2010,7 +1988,70 @@
         <w:t xml:space="preserve">. </w:t>
       </w:r>
       <w:r>
-        <w:t>A l’heure actuelle ces sessions de QCM s’effectuent sur format papier et toute la gestion qui s’en suis  est gérée par les intervenants.</w:t>
+        <w:t xml:space="preserve">A l’heure actuelle ces sessions de QCM s’effectuent sur format papier </w:t>
+      </w:r>
+      <w:r>
+        <w:t>ce qui intègre un certains nombres de points problématiques :</w:t>
+      </w:r>
+    </w:p>
+    <w:p>
+      <w:pPr>
+        <w:pStyle w:val="Paragraphedeliste"/>
+        <w:numPr>
+          <w:ilvl w:val="0"/>
+          <w:numId w:val="6"/>
+        </w:numPr>
+      </w:pPr>
+      <w:r>
+        <w:t>La création d’un QCM nécessite du temps (Choix des questions, mise en page...)</w:t>
+      </w:r>
+    </w:p>
+    <w:p>
+      <w:pPr>
+        <w:pStyle w:val="Paragraphedeliste"/>
+        <w:numPr>
+          <w:ilvl w:val="0"/>
+          <w:numId w:val="6"/>
+        </w:numPr>
+      </w:pPr>
+      <w:r>
+        <w:t xml:space="preserve">La correction d’un QCM est longue et fastidieux </w:t>
+      </w:r>
+    </w:p>
+    <w:p>
+      <w:pPr>
+        <w:pStyle w:val="Paragraphedeliste"/>
+        <w:numPr>
+          <w:ilvl w:val="0"/>
+          <w:numId w:val="6"/>
+        </w:numPr>
+      </w:pPr>
+      <w:r>
+        <w:t xml:space="preserve">Cela ne permet pas d’avoir des QCM avec des questions aléatoires </w:t>
+      </w:r>
+    </w:p>
+    <w:p>
+      <w:pPr>
+        <w:pStyle w:val="Paragraphedeliste"/>
+        <w:numPr>
+          <w:ilvl w:val="0"/>
+          <w:numId w:val="6"/>
+        </w:numPr>
+      </w:pPr>
+      <w:r>
+        <w:t>Oblige l’impression sur papier à chaque session d’examen</w:t>
+      </w:r>
+    </w:p>
+    <w:p>
+      <w:pPr>
+        <w:pStyle w:val="Paragraphedeliste"/>
+        <w:numPr>
+          <w:ilvl w:val="0"/>
+          <w:numId w:val="6"/>
+        </w:numPr>
+      </w:pPr>
+      <w:r>
+        <w:t>Ne permet pas de modifier le contenu du QCM en cas d’erreur</w:t>
       </w:r>
     </w:p>
     <w:p>
@@ -2029,11 +2070,11 @@
       <w:pPr>
         <w:pStyle w:val="Titre2"/>
       </w:pPr>
-      <w:bookmarkStart w:id="4" w:name="_Toc435542777"/>
+      <w:bookmarkStart w:id="5" w:name="_Toc436598093"/>
       <w:r>
         <w:t>Exigences</w:t>
       </w:r>
-      <w:bookmarkEnd w:id="4"/>
+      <w:bookmarkEnd w:id="5"/>
     </w:p>
     <w:p/>
     <w:p>
@@ -2046,11 +2087,11 @@
       <w:pPr>
         <w:pStyle w:val="Titre3"/>
       </w:pPr>
-      <w:bookmarkStart w:id="5" w:name="_Toc435542778"/>
+      <w:bookmarkStart w:id="6" w:name="_Toc436598094"/>
       <w:r>
         <w:t>Application mobile</w:t>
       </w:r>
-      <w:bookmarkEnd w:id="5"/>
+      <w:bookmarkEnd w:id="6"/>
     </w:p>
     <w:p/>
     <w:p>
@@ -2067,7 +2108,13 @@
         </w:numPr>
       </w:pPr>
       <w:r>
-        <w:t>Pour pouvoir accéder a l’application l’utilisateur doit saisir un identifiant et mot de passe reconnu.</w:t>
+        <w:t xml:space="preserve">Pour pouvoir accéder </w:t>
+      </w:r>
+      <w:r>
+        <w:t>à</w:t>
+      </w:r>
+      <w:r>
+        <w:t xml:space="preserve"> l’application l’utilisateur doit saisir un identifiant et mot de passe reconnu.</w:t>
       </w:r>
     </w:p>
     <w:p>
@@ -2130,14 +2177,8 @@
       </w:r>
     </w:p>
     <w:p>
-      <w:pPr>
-        <w:pStyle w:val="Paragraphedeliste"/>
-        <w:ind w:left="1065"/>
-      </w:pPr>
-    </w:p>
-    <w:p>
-      <w:r>
-        <w:t>Question type :</w:t>
+      <w:r>
+        <w:t>Fonctionnement du QCM :</w:t>
       </w:r>
     </w:p>
     <w:p>
@@ -2149,7 +2190,7 @@
         </w:numPr>
       </w:pPr>
       <w:r>
-        <w:t>Les questions devront disposer de leur position dans le questionnaire</w:t>
+        <w:t>L’utilisateur devra avoir la possibilité de naviguer entre chaque question</w:t>
       </w:r>
     </w:p>
     <w:p>
@@ -2161,7 +2202,7 @@
         </w:numPr>
       </w:pPr>
       <w:r>
-        <w:t>Les questions devront pouvoir intégrer du contenu multimédia (Audio et vidéo)</w:t>
+        <w:t>Les questions devront disposer de leur position dans le questionnaire</w:t>
       </w:r>
     </w:p>
     <w:p>
@@ -2185,7 +2226,7 @@
         </w:numPr>
       </w:pPr>
       <w:r>
-        <w:t>Il faut pouvoir naviguer entre les questions</w:t>
+        <w:t>Les questions peuvent être à choix multiples ou simple</w:t>
       </w:r>
     </w:p>
     <w:p>
@@ -2197,15 +2238,34 @@
         </w:numPr>
       </w:pPr>
       <w:r>
-        <w:t>Les questions appartiennent à un seul QCM</w:t>
-      </w:r>
-    </w:p>
-    <w:p>
-      <w:r>
-        <w:t>Fin questionnaire</w:t>
-      </w:r>
-      <w:r>
-        <w:t> :</w:t>
+        <w:t>Le barème de notation du QCM implique le mode de pondération « conformité stricte » qui implique</w:t>
+      </w:r>
+      <w:r>
+        <w:t xml:space="preserve"> une </w:t>
+      </w:r>
+      <w:r>
+        <w:t xml:space="preserve"> réponse juste</w:t>
+      </w:r>
+      <w:r>
+        <w:t xml:space="preserve"> =</w:t>
+      </w:r>
+      <w:r>
+        <w:t xml:space="preserve"> 1 point et autre réponse</w:t>
+      </w:r>
+      <w:r>
+        <w:t xml:space="preserve"> = 0</w:t>
+      </w:r>
+    </w:p>
+    <w:p>
+      <w:pPr>
+        <w:pStyle w:val="Paragraphedeliste"/>
+        <w:ind w:left="1065"/>
+      </w:pPr>
+    </w:p>
+    <w:p>
+      <w:r>
+        <w:lastRenderedPageBreak/>
+        <w:t>Question type :</w:t>
       </w:r>
     </w:p>
     <w:p>
@@ -2217,13 +2277,7 @@
         </w:numPr>
       </w:pPr>
       <w:r>
-        <w:t xml:space="preserve">Si le temps imparti est passé on laisse </w:t>
-      </w:r>
-      <w:r>
-        <w:t>à</w:t>
-      </w:r>
-      <w:r>
-        <w:t xml:space="preserve"> l’utilisateur la possibilité de finir la question sur laquelle il est positionné</w:t>
+        <w:t>Les questions devront pouvoir intégrer du contenu multimédia (Audio et vidéo)</w:t>
       </w:r>
     </w:p>
     <w:p>
@@ -2235,28 +2289,16 @@
         </w:numPr>
       </w:pPr>
       <w:r>
-        <w:t xml:space="preserve">Si l’utilisateur valide la fin du questionnaire lui demander confirmation </w:t>
-      </w:r>
-    </w:p>
-    <w:p>
-      <w:pPr>
-        <w:pStyle w:val="Paragraphedeliste"/>
-        <w:ind w:left="1065"/>
-      </w:pPr>
-    </w:p>
-    <w:p>
-      <w:pPr>
-        <w:pStyle w:val="Paragraphedeliste"/>
-        <w:ind w:left="1065"/>
-      </w:pPr>
-    </w:p>
-    <w:p>
-      <w:r>
-        <w:lastRenderedPageBreak/>
-        <w:t xml:space="preserve">Envoi du </w:t>
-      </w:r>
-      <w:r>
-        <w:t>questionnaire :</w:t>
+        <w:t>Les questions appartiennent à un seul QCM</w:t>
+      </w:r>
+    </w:p>
+    <w:p/>
+    <w:p>
+      <w:r>
+        <w:t>Fin questionnaire</w:t>
+      </w:r>
+      <w:r>
+        <w:t> :</w:t>
       </w:r>
     </w:p>
     <w:p>
@@ -2268,7 +2310,13 @@
         </w:numPr>
       </w:pPr>
       <w:r>
-        <w:t xml:space="preserve">Une fois le questionnaire terminé, le résultat n’est pas visible par l’utilisateur </w:t>
+        <w:t xml:space="preserve">Si le temps imparti est passé on laisse </w:t>
+      </w:r>
+      <w:r>
+        <w:t>à</w:t>
+      </w:r>
+      <w:r>
+        <w:t xml:space="preserve"> l’utilisateur la possibilité de finir la question sur laquelle il est positionné</w:t>
       </w:r>
     </w:p>
     <w:p>
@@ -2280,13 +2328,27 @@
         </w:numPr>
       </w:pPr>
       <w:r>
-        <w:t xml:space="preserve">Le résultat sera </w:t>
-      </w:r>
-      <w:r>
-        <w:t>envoyé</w:t>
-      </w:r>
-      <w:r>
-        <w:t xml:space="preserve"> par mail </w:t>
+        <w:t xml:space="preserve">Si l’utilisateur valide la fin du questionnaire lui demander confirmation </w:t>
+      </w:r>
+    </w:p>
+    <w:p>
+      <w:pPr>
+        <w:pStyle w:val="Paragraphedeliste"/>
+        <w:ind w:left="1065"/>
+      </w:pPr>
+    </w:p>
+    <w:p>
+      <w:pPr>
+        <w:pStyle w:val="Paragraphedeliste"/>
+        <w:ind w:left="1065"/>
+      </w:pPr>
+    </w:p>
+    <w:p>
+      <w:r>
+        <w:t xml:space="preserve">Envoi du </w:t>
+      </w:r>
+      <w:r>
+        <w:t>questionnaire :</w:t>
       </w:r>
     </w:p>
     <w:p>
@@ -2298,27 +2360,7 @@
         </w:numPr>
       </w:pPr>
       <w:r>
-        <w:t xml:space="preserve">Une fois validé le questionnaire doit renvoyer </w:t>
-      </w:r>
-      <w:r>
-        <w:t>à</w:t>
-      </w:r>
-      <w:r>
-        <w:t xml:space="preserve"> </w:t>
-      </w:r>
-      <w:r>
-        <w:t>une page de fin</w:t>
-      </w:r>
-    </w:p>
-    <w:p>
-      <w:r>
-        <w:t>Page de fin</w:t>
-      </w:r>
-      <w:r>
-        <w:t> :</w:t>
-      </w:r>
-      <w:r>
-        <w:t xml:space="preserve"> </w:t>
+        <w:t xml:space="preserve">Une fois le questionnaire terminé, le résultat n’est pas visible par l’utilisateur </w:t>
       </w:r>
     </w:p>
     <w:p>
@@ -2330,7 +2372,13 @@
         </w:numPr>
       </w:pPr>
       <w:r>
-        <w:t>La page de fin affiche l’état de validation du formulaire</w:t>
+        <w:t xml:space="preserve">Le résultat sera </w:t>
+      </w:r>
+      <w:r>
+        <w:t>envoyé</w:t>
+      </w:r>
+      <w:r>
+        <w:t xml:space="preserve"> par mail </w:t>
       </w:r>
     </w:p>
     <w:p>
@@ -2342,45 +2390,27 @@
         </w:numPr>
       </w:pPr>
       <w:r>
-        <w:t xml:space="preserve">Un bouton permettra le retour a l’accueil de l’applicatif </w:t>
-      </w:r>
-    </w:p>
-    <w:p>
-      <w:pPr>
-        <w:pStyle w:val="Paragraphedeliste"/>
-      </w:pPr>
-    </w:p>
-    <w:p>
-      <w:pPr>
-        <w:pStyle w:val="Paragraphedeliste"/>
-      </w:pPr>
-    </w:p>
-    <w:p>
-      <w:pPr>
-        <w:pStyle w:val="Titre3"/>
-      </w:pPr>
-      <w:bookmarkStart w:id="6" w:name="_Toc435542779"/>
-      <w:r>
-        <w:t>Site web</w:t>
-      </w:r>
-      <w:bookmarkEnd w:id="6"/>
-    </w:p>
-    <w:p/>
-    <w:p>
-      <w:r>
-        <w:t>Pour gérer l’application nous souhaitons disposer d’un portail web pour administrer</w:t>
-      </w:r>
-      <w:r>
-        <w:t>,</w:t>
-      </w:r>
-      <w:r>
-        <w:t> celui-ci devra pouvoir</w:t>
-      </w:r>
-      <w:r>
-        <w:t xml:space="preserve"> effectuer</w:t>
+        <w:t xml:space="preserve">Une fois validé le questionnaire doit renvoyer </w:t>
+      </w:r>
+      <w:r>
+        <w:t>à</w:t>
+      </w:r>
+      <w:r>
+        <w:t xml:space="preserve"> </w:t>
+      </w:r>
+      <w:r>
+        <w:t>une page de fin</w:t>
+      </w:r>
+    </w:p>
+    <w:p>
+      <w:r>
+        <w:t>Page de fin</w:t>
       </w:r>
       <w:r>
         <w:t> :</w:t>
+      </w:r>
+      <w:r>
+        <w:t xml:space="preserve"> </w:t>
       </w:r>
     </w:p>
     <w:p>
@@ -2392,7 +2422,7 @@
         </w:numPr>
       </w:pPr>
       <w:r>
-        <w:t>Gestion des utilisateurs</w:t>
+        <w:t>La page de fin affiche l’état de validation du formulaire</w:t>
       </w:r>
     </w:p>
     <w:p>
@@ -2404,7 +2434,41 @@
         </w:numPr>
       </w:pPr>
       <w:r>
-        <w:t>Gestion des groupes d’utilisateurs</w:t>
+        <w:t xml:space="preserve">Un bouton permettra le retour </w:t>
+      </w:r>
+      <w:r>
+        <w:t>à</w:t>
+      </w:r>
+      <w:r>
+        <w:t xml:space="preserve"> l’accueil de l’applicatif </w:t>
+      </w:r>
+    </w:p>
+    <w:p>
+      <w:pPr>
+        <w:pStyle w:val="Titre3"/>
+      </w:pPr>
+      <w:bookmarkStart w:id="7" w:name="_Toc436598095"/>
+      <w:r>
+        <w:t>Site web</w:t>
+      </w:r>
+      <w:bookmarkEnd w:id="7"/>
+    </w:p>
+    <w:p/>
+    <w:p>
+      <w:r>
+        <w:t>Pour gérer l’application nous souhaitons disposer d’un portail web pour administrer</w:t>
+      </w:r>
+      <w:r>
+        <w:t>,</w:t>
+      </w:r>
+      <w:r>
+        <w:t> celui-ci devra pouvoir</w:t>
+      </w:r>
+      <w:r>
+        <w:t xml:space="preserve"> effectuer</w:t>
+      </w:r>
+      <w:r>
+        <w:t> :</w:t>
       </w:r>
     </w:p>
     <w:p>
@@ -2416,7 +2480,7 @@
         </w:numPr>
       </w:pPr>
       <w:r>
-        <w:t>Gestion des habilitations</w:t>
+        <w:t>Gestion des utilisateurs</w:t>
       </w:r>
     </w:p>
     <w:p>
@@ -2428,7 +2492,7 @@
         </w:numPr>
       </w:pPr>
       <w:r>
-        <w:t>Gestion des QCM</w:t>
+        <w:t>Gestion des groupes d’utilisateurs</w:t>
       </w:r>
     </w:p>
     <w:p>
@@ -2440,7 +2504,7 @@
         </w:numPr>
       </w:pPr>
       <w:r>
-        <w:t>Gestion des catégories de QCM</w:t>
+        <w:t>Gestion des habilitations</w:t>
       </w:r>
     </w:p>
     <w:p>
@@ -2452,7 +2516,7 @@
         </w:numPr>
       </w:pPr>
       <w:r>
-        <w:t>Gestion des résultats</w:t>
+        <w:t>Gestion des QCM</w:t>
       </w:r>
     </w:p>
     <w:p>
@@ -2464,6 +2528,30 @@
         </w:numPr>
       </w:pPr>
       <w:r>
+        <w:t>Gestion des catégories de QCM</w:t>
+      </w:r>
+    </w:p>
+    <w:p>
+      <w:pPr>
+        <w:pStyle w:val="Paragraphedeliste"/>
+        <w:numPr>
+          <w:ilvl w:val="0"/>
+          <w:numId w:val="5"/>
+        </w:numPr>
+      </w:pPr>
+      <w:r>
+        <w:t>Gestion des résultats</w:t>
+      </w:r>
+    </w:p>
+    <w:p>
+      <w:pPr>
+        <w:pStyle w:val="Paragraphedeliste"/>
+        <w:numPr>
+          <w:ilvl w:val="0"/>
+          <w:numId w:val="5"/>
+        </w:numPr>
+      </w:pPr>
+      <w:r>
         <w:t>La création d’un nouveau QCM sera avertira les utilisateurs par mail</w:t>
       </w:r>
     </w:p>
@@ -2485,11 +2573,11 @@
       <w:pPr>
         <w:pStyle w:val="Titre2"/>
       </w:pPr>
-      <w:bookmarkStart w:id="7" w:name="_Toc435542780"/>
+      <w:bookmarkStart w:id="8" w:name="_Toc436598096"/>
       <w:r>
         <w:t>Préférences</w:t>
       </w:r>
-      <w:bookmarkEnd w:id="7"/>
+      <w:bookmarkEnd w:id="8"/>
     </w:p>
     <w:p/>
     <w:p>
@@ -2497,41 +2585,44 @@
         <w:t xml:space="preserve">Toutes évolutions sur le site ou l’application </w:t>
       </w:r>
       <w:r>
-        <w:t>sera</w:t>
-      </w:r>
-      <w:r>
-        <w:t xml:space="preserve"> la bienvenue de la part de l’équipe du projet.</w:t>
-      </w:r>
-    </w:p>
-    <w:p>
-      <w:r>
-        <w:t xml:space="preserve"> </w:t>
-      </w:r>
+        <w:t>seront</w:t>
+      </w:r>
+      <w:r>
+        <w:t xml:space="preserve"> la bienvenue de la part de l’équipe du projet</w:t>
+      </w:r>
+      <w:r>
+        <w:t xml:space="preserve"> (Disponible sous-réserve de modification des délais ainsi que des coûts)</w:t>
+      </w:r>
+      <w:r>
+        <w:t>.</w:t>
+      </w:r>
+    </w:p>
+    <w:p>
+      <w:pPr>
+        <w:jc w:val="center"/>
+      </w:pPr>
       <w:r>
         <w:br w:type="page"/>
       </w:r>
-    </w:p>
-    <w:p>
-      <w:pPr>
-        <w:pStyle w:val="Titre1"/>
-        <w:jc w:val="center"/>
-      </w:pPr>
-      <w:bookmarkStart w:id="8" w:name="_Toc435542781"/>
-      <w:r>
+      <w:bookmarkStart w:id="9" w:name="_Toc436598097"/>
+      <w:r>
+        <w:rPr>
+          <w:rStyle w:val="Titre1Car"/>
+        </w:rPr>
         <w:lastRenderedPageBreak/>
         <w:t>Gestion et rendu associé</w:t>
       </w:r>
-      <w:bookmarkEnd w:id="8"/>
+      <w:bookmarkEnd w:id="9"/>
     </w:p>
     <w:p>
       <w:pPr>
         <w:pStyle w:val="Titre2"/>
       </w:pPr>
-      <w:bookmarkStart w:id="9" w:name="_Toc435542782"/>
+      <w:bookmarkStart w:id="10" w:name="_Toc436598098"/>
       <w:r>
         <w:t>Comité de pilotage</w:t>
       </w:r>
-      <w:bookmarkEnd w:id="9"/>
+      <w:bookmarkEnd w:id="10"/>
     </w:p>
     <w:p/>
     <w:p>
@@ -2592,16 +2683,28 @@
       <w:pPr>
         <w:pStyle w:val="Titre2"/>
       </w:pPr>
-      <w:bookmarkStart w:id="10" w:name="_Toc435542783"/>
+      <w:bookmarkStart w:id="11" w:name="_Toc436598099"/>
       <w:r>
         <w:t>Cible</w:t>
       </w:r>
-      <w:bookmarkEnd w:id="10"/>
+      <w:bookmarkEnd w:id="11"/>
     </w:p>
     <w:p/>
     <w:p>
       <w:r>
-        <w:t>Les cibles de cette application sont les élèves de L’institut d’informatique appliqué de Laval mais aussi les intervenants professionnels et responsables du centre de formation.</w:t>
+        <w:t xml:space="preserve">Les cibles de cette application sont les </w:t>
+      </w:r>
+      <w:r>
+        <w:t xml:space="preserve">participants aux formations </w:t>
+      </w:r>
+      <w:r>
+        <w:t>mais aussi les intervenants professionn</w:t>
+      </w:r>
+      <w:r>
+        <w:t>els</w:t>
+      </w:r>
+      <w:r>
+        <w:t>.</w:t>
       </w:r>
     </w:p>
     <w:p/>
@@ -2609,11 +2712,11 @@
       <w:pPr>
         <w:pStyle w:val="Titre2"/>
       </w:pPr>
-      <w:bookmarkStart w:id="11" w:name="_Toc435542784"/>
+      <w:bookmarkStart w:id="12" w:name="_Toc436598100"/>
       <w:r>
         <w:t>Budget</w:t>
       </w:r>
-      <w:bookmarkEnd w:id="11"/>
+      <w:bookmarkEnd w:id="12"/>
       <w:r>
         <w:t xml:space="preserve"> </w:t>
       </w:r>
@@ -2629,11 +2732,11 @@
       <w:pPr>
         <w:pStyle w:val="Titre2"/>
       </w:pPr>
-      <w:bookmarkStart w:id="12" w:name="_Toc435542785"/>
+      <w:bookmarkStart w:id="13" w:name="_Toc436598101"/>
       <w:r>
         <w:t>Livrable attendu</w:t>
       </w:r>
-      <w:bookmarkEnd w:id="12"/>
+      <w:bookmarkEnd w:id="13"/>
       <w:r>
         <w:t xml:space="preserve"> </w:t>
       </w:r>
@@ -2748,14 +2851,14 @@
       <w:pPr>
         <w:pStyle w:val="Titre2"/>
       </w:pPr>
-      <w:bookmarkStart w:id="13" w:name="_Toc435542786"/>
+      <w:bookmarkStart w:id="14" w:name="_Toc436598102"/>
       <w:r>
         <w:t>Contrainte de d</w:t>
       </w:r>
       <w:r>
         <w:t>élai</w:t>
       </w:r>
-      <w:bookmarkEnd w:id="13"/>
+      <w:bookmarkEnd w:id="14"/>
     </w:p>
     <w:p/>
     <w:p>
@@ -2788,14 +2891,14 @@
       <w:pPr>
         <w:pStyle w:val="Titre2"/>
       </w:pPr>
-      <w:bookmarkStart w:id="14" w:name="_Toc435542787"/>
+      <w:bookmarkStart w:id="15" w:name="_Toc436598103"/>
       <w:r>
         <w:t>Contrainte</w:t>
       </w:r>
       <w:r>
         <w:t xml:space="preserve"> technique</w:t>
       </w:r>
-      <w:bookmarkEnd w:id="14"/>
+      <w:bookmarkEnd w:id="15"/>
     </w:p>
     <w:p/>
     <w:p>
@@ -2970,11 +3073,11 @@
       <w:pPr>
         <w:pStyle w:val="Titre2"/>
       </w:pPr>
-      <w:bookmarkStart w:id="15" w:name="_Toc435542788"/>
+      <w:bookmarkStart w:id="16" w:name="_Toc436598104"/>
       <w:r>
         <w:t>Charte Graphique</w:t>
       </w:r>
-      <w:bookmarkEnd w:id="15"/>
+      <w:bookmarkEnd w:id="16"/>
     </w:p>
     <w:p>
       <w:pPr>
@@ -3029,7 +3132,7 @@
 </file>
 
 <file path=word/endnotes.xml><?xml version="1.0" encoding="utf-8"?>
-<w:endnotes xmlns:ve="http://schemas.openxmlformats.org/markup-compatibility/2006" xmlns:o="urn:schemas-microsoft-com:office:office" xmlns:r="http://schemas.openxmlformats.org/officeDocument/2006/relationships" xmlns:m="http://schemas.openxmlformats.org/officeDocument/2006/math" xmlns:v="urn:schemas-microsoft-com:vml" xmlns:wp="http://schemas.openxmlformats.org/drawingml/2006/wordprocessingDrawing" xmlns:w10="urn:schemas-microsoft-com:office:word" xmlns:w="http://schemas.openxmlformats.org/wordprocessingml/2006/main" xmlns:wne="http://schemas.microsoft.com/office/word/2006/wordml">
+<w:endnotes xmlns:wpc="http://schemas.microsoft.com/office/word/2010/wordprocessingCanvas" xmlns:mc="http://schemas.openxmlformats.org/markup-compatibility/2006" xmlns:o="urn:schemas-microsoft-com:office:office" xmlns:r="http://schemas.openxmlformats.org/officeDocument/2006/relationships" xmlns:m="http://schemas.openxmlformats.org/officeDocument/2006/math" xmlns:v="urn:schemas-microsoft-com:vml" xmlns:wp14="http://schemas.microsoft.com/office/word/2010/wordprocessingDrawing" xmlns:wp="http://schemas.openxmlformats.org/drawingml/2006/wordprocessingDrawing" xmlns:w10="urn:schemas-microsoft-com:office:word" xmlns:w="http://schemas.openxmlformats.org/wordprocessingml/2006/main" xmlns:w14="http://schemas.microsoft.com/office/word/2010/wordml" xmlns:w15="http://schemas.microsoft.com/office/word/2012/wordml" xmlns:wpg="http://schemas.microsoft.com/office/word/2010/wordprocessingGroup" xmlns:wpi="http://schemas.microsoft.com/office/word/2010/wordprocessingInk" xmlns:wne="http://schemas.microsoft.com/office/word/2006/wordml" xmlns:wps="http://schemas.microsoft.com/office/word/2010/wordprocessingShape" mc:Ignorable="w14 w15 wp14">
   <w:endnote w:type="separator" w:id="-1">
     <w:p>
       <w:pPr>
@@ -3054,7 +3157,7 @@
 </file>
 
 <file path=word/footer1.xml><?xml version="1.0" encoding="utf-8"?>
-<w:ftr xmlns:ve="http://schemas.openxmlformats.org/markup-compatibility/2006" xmlns:o="urn:schemas-microsoft-com:office:office" xmlns:r="http://schemas.openxmlformats.org/officeDocument/2006/relationships" xmlns:m="http://schemas.openxmlformats.org/officeDocument/2006/math" xmlns:v="urn:schemas-microsoft-com:vml" xmlns:wp="http://schemas.openxmlformats.org/drawingml/2006/wordprocessingDrawing" xmlns:w10="urn:schemas-microsoft-com:office:word" xmlns:w="http://schemas.openxmlformats.org/wordprocessingml/2006/main" xmlns:wne="http://schemas.microsoft.com/office/word/2006/wordml">
+<w:ftr xmlns:wpc="http://schemas.microsoft.com/office/word/2010/wordprocessingCanvas" xmlns:mc="http://schemas.openxmlformats.org/markup-compatibility/2006" xmlns:o="urn:schemas-microsoft-com:office:office" xmlns:r="http://schemas.openxmlformats.org/officeDocument/2006/relationships" xmlns:m="http://schemas.openxmlformats.org/officeDocument/2006/math" xmlns:v="urn:schemas-microsoft-com:vml" xmlns:wp14="http://schemas.microsoft.com/office/word/2010/wordprocessingDrawing" xmlns:wp="http://schemas.openxmlformats.org/drawingml/2006/wordprocessingDrawing" xmlns:w10="urn:schemas-microsoft-com:office:word" xmlns:w="http://schemas.openxmlformats.org/wordprocessingml/2006/main" xmlns:w14="http://schemas.microsoft.com/office/word/2010/wordml" xmlns:w15="http://schemas.microsoft.com/office/word/2012/wordml" xmlns:wpg="http://schemas.microsoft.com/office/word/2010/wordprocessingGroup" xmlns:wpi="http://schemas.microsoft.com/office/word/2010/wordprocessingInk" xmlns:wne="http://schemas.microsoft.com/office/word/2006/wordml" xmlns:wps="http://schemas.microsoft.com/office/word/2010/wordprocessingShape" mc:Ignorable="w14 w15 wp14">
   <w:p>
     <w:pPr>
       <w:pStyle w:val="Pieddepage"/>
@@ -3067,7 +3170,7 @@
         <w:szCs w:val="28"/>
       </w:rPr>
       <w:pict>
-        <v:group id="_x0000_s2057" style="position:absolute;margin-left:17149.45pt;margin-top:0;width:532.9pt;height:53pt;flip:x;z-index:251662336;mso-position-horizontal:right;mso-position-horizontal-relative:page;mso-position-vertical:top;mso-position-vertical-relative:bottom-margin-area" coordorigin="15,14415" coordsize="10658,1060">
+        <v:group id="_x0000_s2057" style="position:absolute;margin-left:18112.85pt;margin-top:0;width:532.9pt;height:53pt;flip:x;z-index:251662336;mso-position-horizontal:right;mso-position-horizontal-relative:page;mso-position-vertical:top;mso-position-vertical-relative:bottom-margin-area" coordorigin="15,14415" coordsize="10658,1060">
           <v:shapetype id="_x0000_t32" coordsize="21600,21600" o:spt="32" o:oned="t" path="m,l21600,21600e" filled="f">
             <v:path arrowok="t" fillok="f" o:connecttype="none"/>
             <o:lock v:ext="edit" shapetype="t"/>
@@ -3083,14 +3186,27 @@
                     <w:pStyle w:val="En-tte"/>
                     <w:jc w:val="center"/>
                   </w:pPr>
-                  <w:fldSimple w:instr=" PAGE   \* MERGEFORMAT ">
-                    <w:r>
-                      <w:rPr>
-                        <w:noProof/>
-                      </w:rPr>
-                      <w:t>6</w:t>
-                    </w:r>
-                  </w:fldSimple>
+                  <w:r>
+                    <w:fldChar w:fldCharType="begin"/>
+                  </w:r>
+                  <w:r>
+                    <w:instrText xml:space="preserve"> PAGE   \* MERGEFORMAT </w:instrText>
+                  </w:r>
+                  <w:r>
+                    <w:fldChar w:fldCharType="separate"/>
+                  </w:r>
+                  <w:r>
+                    <w:rPr>
+                      <w:noProof/>
+                    </w:rPr>
+                    <w:t>3</w:t>
+                  </w:r>
+                  <w:r>
+                    <w:rPr>
+                      <w:noProof/>
+                    </w:rPr>
+                    <w:fldChar w:fldCharType="end"/>
+                  </w:r>
                 </w:p>
               </w:txbxContent>
             </v:textbox>
@@ -3104,7 +3220,7 @@
 </file>
 
 <file path=word/footnotes.xml><?xml version="1.0" encoding="utf-8"?>
-<w:footnotes xmlns:ve="http://schemas.openxmlformats.org/markup-compatibility/2006" xmlns:o="urn:schemas-microsoft-com:office:office" xmlns:r="http://schemas.openxmlformats.org/officeDocument/2006/relationships" xmlns:m="http://schemas.openxmlformats.org/officeDocument/2006/math" xmlns:v="urn:schemas-microsoft-com:vml" xmlns:wp="http://schemas.openxmlformats.org/drawingml/2006/wordprocessingDrawing" xmlns:w10="urn:schemas-microsoft-com:office:word" xmlns:w="http://schemas.openxmlformats.org/wordprocessingml/2006/main" xmlns:wne="http://schemas.microsoft.com/office/word/2006/wordml">
+<w:footnotes xmlns:wpc="http://schemas.microsoft.com/office/word/2010/wordprocessingCanvas" xmlns:mc="http://schemas.openxmlformats.org/markup-compatibility/2006" xmlns:o="urn:schemas-microsoft-com:office:office" xmlns:r="http://schemas.openxmlformats.org/officeDocument/2006/relationships" xmlns:m="http://schemas.openxmlformats.org/officeDocument/2006/math" xmlns:v="urn:schemas-microsoft-com:vml" xmlns:wp14="http://schemas.microsoft.com/office/word/2010/wordprocessingDrawing" xmlns:wp="http://schemas.openxmlformats.org/drawingml/2006/wordprocessingDrawing" xmlns:w10="urn:schemas-microsoft-com:office:word" xmlns:w="http://schemas.openxmlformats.org/wordprocessingml/2006/main" xmlns:w14="http://schemas.microsoft.com/office/word/2010/wordml" xmlns:w15="http://schemas.microsoft.com/office/word/2012/wordml" xmlns:wpg="http://schemas.microsoft.com/office/word/2010/wordprocessingGroup" xmlns:wpi="http://schemas.microsoft.com/office/word/2010/wordprocessingInk" xmlns:wne="http://schemas.microsoft.com/office/word/2006/wordml" xmlns:wps="http://schemas.microsoft.com/office/word/2010/wordprocessingShape" mc:Ignorable="w14 w15 wp14">
   <w:footnote w:type="separator" w:id="-1">
     <w:p>
       <w:pPr>
@@ -3129,7 +3245,7 @@
 </file>
 
 <file path=word/header1.xml><?xml version="1.0" encoding="utf-8"?>
-<w:hdr xmlns:ve="http://schemas.openxmlformats.org/markup-compatibility/2006" xmlns:o="urn:schemas-microsoft-com:office:office" xmlns:r="http://schemas.openxmlformats.org/officeDocument/2006/relationships" xmlns:m="http://schemas.openxmlformats.org/officeDocument/2006/math" xmlns:v="urn:schemas-microsoft-com:vml" xmlns:wp="http://schemas.openxmlformats.org/drawingml/2006/wordprocessingDrawing" xmlns:w10="urn:schemas-microsoft-com:office:word" xmlns:w="http://schemas.openxmlformats.org/wordprocessingml/2006/main" xmlns:wne="http://schemas.microsoft.com/office/word/2006/wordml">
+<w:hdr xmlns:wpc="http://schemas.microsoft.com/office/word/2010/wordprocessingCanvas" xmlns:mc="http://schemas.openxmlformats.org/markup-compatibility/2006" xmlns:o="urn:schemas-microsoft-com:office:office" xmlns:r="http://schemas.openxmlformats.org/officeDocument/2006/relationships" xmlns:m="http://schemas.openxmlformats.org/officeDocument/2006/math" xmlns:v="urn:schemas-microsoft-com:vml" xmlns:wp14="http://schemas.microsoft.com/office/word/2010/wordprocessingDrawing" xmlns:wp="http://schemas.openxmlformats.org/drawingml/2006/wordprocessingDrawing" xmlns:w10="urn:schemas-microsoft-com:office:word" xmlns:w="http://schemas.openxmlformats.org/wordprocessingml/2006/main" xmlns:w14="http://schemas.microsoft.com/office/word/2010/wordml" xmlns:w15="http://schemas.microsoft.com/office/word/2012/wordml" xmlns:wpg="http://schemas.microsoft.com/office/word/2010/wordprocessingGroup" xmlns:wpi="http://schemas.microsoft.com/office/word/2010/wordprocessingInk" xmlns:wne="http://schemas.microsoft.com/office/word/2006/wordml" xmlns:wps="http://schemas.microsoft.com/office/word/2010/wordprocessingShape" mc:Ignorable="w14 w15 wp14">
   <w:p>
     <w:pPr>
       <w:pStyle w:val="En-tte"/>
@@ -3151,6 +3267,7 @@
                     <w:dataBinding w:prefixMappings="xmlns:ns0='http://schemas.openxmlformats.org/package/2006/metadata/core-properties' xmlns:ns1='http://purl.org/dc/elements/1.1/'" w:xpath="/ns0:coreProperties[1]/ns1:title[1]" w:storeItemID="{6C3C8BC8-F283-45AE-878A-BAB7291924A1}"/>
                     <w:text/>
                   </w:sdtPr>
+                  <w:sdtEndPr/>
                   <w:sdtContent>
                     <w:p>
                       <w:pPr>
@@ -3181,6 +3298,7 @@
                       <w:calendar w:val="gregorian"/>
                     </w:date>
                   </w:sdtPr>
+                  <w:sdtEndPr/>
                   <w:sdtContent>
                     <w:p>
                       <w:pPr>
@@ -3205,8 +3323,8 @@
 </file>
 
 <file path=word/numbering.xml><?xml version="1.0" encoding="utf-8"?>
-<w:numbering xmlns:ve="http://schemas.openxmlformats.org/markup-compatibility/2006" xmlns:o="urn:schemas-microsoft-com:office:office" xmlns:r="http://schemas.openxmlformats.org/officeDocument/2006/relationships" xmlns:m="http://schemas.openxmlformats.org/officeDocument/2006/math" xmlns:v="urn:schemas-microsoft-com:vml" xmlns:wp="http://schemas.openxmlformats.org/drawingml/2006/wordprocessingDrawing" xmlns:w10="urn:schemas-microsoft-com:office:word" xmlns:w="http://schemas.openxmlformats.org/wordprocessingml/2006/main" xmlns:wne="http://schemas.microsoft.com/office/word/2006/wordml">
-  <w:abstractNum w:abstractNumId="0">
+<w:numbering xmlns:wpc="http://schemas.microsoft.com/office/word/2010/wordprocessingCanvas" xmlns:mc="http://schemas.openxmlformats.org/markup-compatibility/2006" xmlns:o="urn:schemas-microsoft-com:office:office" xmlns:r="http://schemas.openxmlformats.org/officeDocument/2006/relationships" xmlns:m="http://schemas.openxmlformats.org/officeDocument/2006/math" xmlns:v="urn:schemas-microsoft-com:vml" xmlns:wp14="http://schemas.microsoft.com/office/word/2010/wordprocessingDrawing" xmlns:wp="http://schemas.openxmlformats.org/drawingml/2006/wordprocessingDrawing" xmlns:w10="urn:schemas-microsoft-com:office:word" xmlns:w="http://schemas.openxmlformats.org/wordprocessingml/2006/main" xmlns:w14="http://schemas.microsoft.com/office/word/2010/wordml" xmlns:w15="http://schemas.microsoft.com/office/word/2012/wordml" xmlns:wpg="http://schemas.microsoft.com/office/word/2010/wordprocessingGroup" xmlns:wpi="http://schemas.microsoft.com/office/word/2010/wordprocessingInk" xmlns:wne="http://schemas.microsoft.com/office/word/2006/wordml" xmlns:wps="http://schemas.microsoft.com/office/word/2010/wordprocessingShape" mc:Ignorable="w14 w15 wp14">
+  <w:abstractNum w:abstractNumId="0" w15:restartNumberingAfterBreak="0">
     <w:nsid w:val="1B745B34"/>
     <w:multiLevelType w:val="hybridMultilevel"/>
     <w:tmpl w:val="AD6A6F40"/>
@@ -3318,7 +3436,7 @@
       </w:rPr>
     </w:lvl>
   </w:abstractNum>
-  <w:abstractNum w:abstractNumId="1">
+  <w:abstractNum w:abstractNumId="1" w15:restartNumberingAfterBreak="0">
     <w:nsid w:val="488552A5"/>
     <w:multiLevelType w:val="hybridMultilevel"/>
     <w:tmpl w:val="6FFA2510"/>
@@ -3431,7 +3549,7 @@
       </w:rPr>
     </w:lvl>
   </w:abstractNum>
-  <w:abstractNum w:abstractNumId="2">
+  <w:abstractNum w:abstractNumId="2" w15:restartNumberingAfterBreak="0">
     <w:nsid w:val="4B3274A9"/>
     <w:multiLevelType w:val="hybridMultilevel"/>
     <w:tmpl w:val="D108DA46"/>
@@ -3543,7 +3661,7 @@
       </w:rPr>
     </w:lvl>
   </w:abstractNum>
-  <w:abstractNum w:abstractNumId="3">
+  <w:abstractNum w:abstractNumId="3" w15:restartNumberingAfterBreak="0">
     <w:nsid w:val="4E113A67"/>
     <w:multiLevelType w:val="hybridMultilevel"/>
     <w:tmpl w:val="F9189E9C"/>
@@ -3655,7 +3773,119 @@
       </w:rPr>
     </w:lvl>
   </w:abstractNum>
-  <w:abstractNum w:abstractNumId="4">
+  <w:abstractNum w:abstractNumId="4" w15:restartNumberingAfterBreak="0">
+    <w:nsid w:val="690A685E"/>
+    <w:multiLevelType w:val="hybridMultilevel"/>
+    <w:tmpl w:val="7CFAF40C"/>
+    <w:lvl w:ilvl="0" w:tplc="C464DE58">
+      <w:numFmt w:val="bullet"/>
+      <w:lvlText w:val="-"/>
+      <w:lvlJc w:val="left"/>
+      <w:pPr>
+        <w:ind w:left="720" w:hanging="360"/>
+      </w:pPr>
+      <w:rPr>
+        <w:rFonts w:ascii="Gill Sans MT" w:eastAsiaTheme="minorHAnsi" w:hAnsi="Gill Sans MT" w:cstheme="minorBidi" w:hint="default"/>
+      </w:rPr>
+    </w:lvl>
+    <w:lvl w:ilvl="1" w:tplc="040C0003" w:tentative="1">
+      <w:start w:val="1"/>
+      <w:numFmt w:val="bullet"/>
+      <w:lvlText w:val="o"/>
+      <w:lvlJc w:val="left"/>
+      <w:pPr>
+        <w:ind w:left="1440" w:hanging="360"/>
+      </w:pPr>
+      <w:rPr>
+        <w:rFonts w:ascii="Courier New" w:hAnsi="Courier New" w:cs="Courier New" w:hint="default"/>
+      </w:rPr>
+    </w:lvl>
+    <w:lvl w:ilvl="2" w:tplc="040C0005" w:tentative="1">
+      <w:start w:val="1"/>
+      <w:numFmt w:val="bullet"/>
+      <w:lvlText w:val=""/>
+      <w:lvlJc w:val="left"/>
+      <w:pPr>
+        <w:ind w:left="2160" w:hanging="360"/>
+      </w:pPr>
+      <w:rPr>
+        <w:rFonts w:ascii="Wingdings" w:hAnsi="Wingdings" w:hint="default"/>
+      </w:rPr>
+    </w:lvl>
+    <w:lvl w:ilvl="3" w:tplc="040C0001" w:tentative="1">
+      <w:start w:val="1"/>
+      <w:numFmt w:val="bullet"/>
+      <w:lvlText w:val=""/>
+      <w:lvlJc w:val="left"/>
+      <w:pPr>
+        <w:ind w:left="2880" w:hanging="360"/>
+      </w:pPr>
+      <w:rPr>
+        <w:rFonts w:ascii="Symbol" w:hAnsi="Symbol" w:hint="default"/>
+      </w:rPr>
+    </w:lvl>
+    <w:lvl w:ilvl="4" w:tplc="040C0003" w:tentative="1">
+      <w:start w:val="1"/>
+      <w:numFmt w:val="bullet"/>
+      <w:lvlText w:val="o"/>
+      <w:lvlJc w:val="left"/>
+      <w:pPr>
+        <w:ind w:left="3600" w:hanging="360"/>
+      </w:pPr>
+      <w:rPr>
+        <w:rFonts w:ascii="Courier New" w:hAnsi="Courier New" w:cs="Courier New" w:hint="default"/>
+      </w:rPr>
+    </w:lvl>
+    <w:lvl w:ilvl="5" w:tplc="040C0005" w:tentative="1">
+      <w:start w:val="1"/>
+      <w:numFmt w:val="bullet"/>
+      <w:lvlText w:val=""/>
+      <w:lvlJc w:val="left"/>
+      <w:pPr>
+        <w:ind w:left="4320" w:hanging="360"/>
+      </w:pPr>
+      <w:rPr>
+        <w:rFonts w:ascii="Wingdings" w:hAnsi="Wingdings" w:hint="default"/>
+      </w:rPr>
+    </w:lvl>
+    <w:lvl w:ilvl="6" w:tplc="040C0001" w:tentative="1">
+      <w:start w:val="1"/>
+      <w:numFmt w:val="bullet"/>
+      <w:lvlText w:val=""/>
+      <w:lvlJc w:val="left"/>
+      <w:pPr>
+        <w:ind w:left="5040" w:hanging="360"/>
+      </w:pPr>
+      <w:rPr>
+        <w:rFonts w:ascii="Symbol" w:hAnsi="Symbol" w:hint="default"/>
+      </w:rPr>
+    </w:lvl>
+    <w:lvl w:ilvl="7" w:tplc="040C0003" w:tentative="1">
+      <w:start w:val="1"/>
+      <w:numFmt w:val="bullet"/>
+      <w:lvlText w:val="o"/>
+      <w:lvlJc w:val="left"/>
+      <w:pPr>
+        <w:ind w:left="5760" w:hanging="360"/>
+      </w:pPr>
+      <w:rPr>
+        <w:rFonts w:ascii="Courier New" w:hAnsi="Courier New" w:cs="Courier New" w:hint="default"/>
+      </w:rPr>
+    </w:lvl>
+    <w:lvl w:ilvl="8" w:tplc="040C0005" w:tentative="1">
+      <w:start w:val="1"/>
+      <w:numFmt w:val="bullet"/>
+      <w:lvlText w:val=""/>
+      <w:lvlJc w:val="left"/>
+      <w:pPr>
+        <w:ind w:left="6480" w:hanging="360"/>
+      </w:pPr>
+      <w:rPr>
+        <w:rFonts w:ascii="Wingdings" w:hAnsi="Wingdings" w:hint="default"/>
+      </w:rPr>
+    </w:lvl>
+  </w:abstractNum>
+  <w:abstractNum w:abstractNumId="5" w15:restartNumberingAfterBreak="0">
     <w:nsid w:val="70930F5C"/>
     <w:multiLevelType w:val="multilevel"/>
     <w:tmpl w:val="EEF6EF66"/>
@@ -3805,7 +4035,7 @@
     </w:lvl>
   </w:abstractNum>
   <w:num w:numId="1">
-    <w:abstractNumId w:val="4"/>
+    <w:abstractNumId w:val="5"/>
   </w:num>
   <w:num w:numId="2">
     <w:abstractNumId w:val="3"/>
@@ -3819,11 +4049,14 @@
   <w:num w:numId="5">
     <w:abstractNumId w:val="2"/>
   </w:num>
+  <w:num w:numId="6">
+    <w:abstractNumId w:val="4"/>
+  </w:num>
 </w:numbering>
 </file>
 
 <file path=word/styles.xml><?xml version="1.0" encoding="utf-8"?>
-<w:styles xmlns:r="http://schemas.openxmlformats.org/officeDocument/2006/relationships" xmlns:w="http://schemas.openxmlformats.org/wordprocessingml/2006/main">
+<w:styles xmlns:mc="http://schemas.openxmlformats.org/markup-compatibility/2006" xmlns:r="http://schemas.openxmlformats.org/officeDocument/2006/relationships" xmlns:w="http://schemas.openxmlformats.org/wordprocessingml/2006/main" xmlns:w14="http://schemas.microsoft.com/office/word/2010/wordml" xmlns:w15="http://schemas.microsoft.com/office/word/2012/wordml" mc:Ignorable="w14 w15">
   <w:docDefaults>
     <w:rPrDefault>
       <w:rPr>
@@ -3839,144 +4072,378 @@
       </w:pPr>
     </w:pPrDefault>
   </w:docDefaults>
-  <w:latentStyles w:defLockedState="0" w:defUIPriority="99" w:defSemiHidden="1" w:defUnhideWhenUsed="1" w:defQFormat="0" w:count="267">
-    <w:lsdException w:name="Normal" w:semiHidden="0" w:uiPriority="0" w:unhideWhenUsed="0" w:qFormat="1"/>
-    <w:lsdException w:name="heading 1" w:semiHidden="0" w:uiPriority="9" w:unhideWhenUsed="0" w:qFormat="1"/>
-    <w:lsdException w:name="heading 2" w:uiPriority="9" w:qFormat="1"/>
-    <w:lsdException w:name="heading 3" w:uiPriority="9" w:qFormat="1"/>
-    <w:lsdException w:name="heading 4" w:uiPriority="9" w:qFormat="1"/>
-    <w:lsdException w:name="heading 5" w:uiPriority="9" w:qFormat="1"/>
-    <w:lsdException w:name="heading 6" w:uiPriority="9" w:qFormat="1"/>
-    <w:lsdException w:name="heading 7" w:uiPriority="9" w:qFormat="1"/>
-    <w:lsdException w:name="heading 8" w:uiPriority="9" w:qFormat="1"/>
-    <w:lsdException w:name="heading 9" w:uiPriority="9" w:qFormat="1"/>
-    <w:lsdException w:name="toc 1" w:uiPriority="39" w:qFormat="1"/>
-    <w:lsdException w:name="toc 2" w:uiPriority="39" w:qFormat="1"/>
-    <w:lsdException w:name="toc 3" w:uiPriority="39" w:qFormat="1"/>
-    <w:lsdException w:name="toc 4" w:uiPriority="39"/>
-    <w:lsdException w:name="toc 5" w:uiPriority="39"/>
-    <w:lsdException w:name="toc 6" w:uiPriority="39"/>
-    <w:lsdException w:name="toc 7" w:uiPriority="39"/>
-    <w:lsdException w:name="toc 8" w:uiPriority="39"/>
-    <w:lsdException w:name="toc 9" w:uiPriority="39"/>
-    <w:lsdException w:name="caption" w:uiPriority="35" w:qFormat="1"/>
-    <w:lsdException w:name="Title" w:semiHidden="0" w:uiPriority="10" w:unhideWhenUsed="0" w:qFormat="1"/>
-    <w:lsdException w:name="Default Paragraph Font" w:uiPriority="1"/>
-    <w:lsdException w:name="Subtitle" w:semiHidden="0" w:uiPriority="11" w:unhideWhenUsed="0" w:qFormat="1"/>
-    <w:lsdException w:name="Strong" w:semiHidden="0" w:uiPriority="22" w:unhideWhenUsed="0" w:qFormat="1"/>
-    <w:lsdException w:name="Emphasis" w:semiHidden="0" w:uiPriority="20" w:unhideWhenUsed="0" w:qFormat="1"/>
-    <w:lsdException w:name="Table Grid" w:semiHidden="0" w:uiPriority="59" w:unhideWhenUsed="0"/>
-    <w:lsdException w:name="Placeholder Text" w:unhideWhenUsed="0"/>
-    <w:lsdException w:name="No Spacing" w:semiHidden="0" w:uiPriority="1" w:unhideWhenUsed="0" w:qFormat="1"/>
-    <w:lsdException w:name="Light Shading" w:semiHidden="0" w:uiPriority="60" w:unhideWhenUsed="0"/>
-    <w:lsdException w:name="Light List" w:semiHidden="0" w:uiPriority="61" w:unhideWhenUsed="0"/>
-    <w:lsdException w:name="Light Grid" w:semiHidden="0" w:uiPriority="62" w:unhideWhenUsed="0"/>
-    <w:lsdException w:name="Medium Shading 1" w:semiHidden="0" w:uiPriority="63" w:unhideWhenUsed="0"/>
-    <w:lsdException w:name="Medium Shading 2" w:semiHidden="0" w:uiPriority="64" w:unhideWhenUsed="0"/>
-    <w:lsdException w:name="Medium List 1" w:semiHidden="0" w:uiPriority="65" w:unhideWhenUsed="0"/>
-    <w:lsdException w:name="Medium List 2" w:semiHidden="0" w:uiPriority="66" w:unhideWhenUsed="0"/>
-    <w:lsdException w:name="Medium Grid 1" w:semiHidden="0" w:uiPriority="67" w:unhideWhenUsed="0"/>
-    <w:lsdException w:name="Medium Grid 2" w:semiHidden="0" w:uiPriority="68" w:unhideWhenUsed="0"/>
-    <w:lsdException w:name="Medium Grid 3" w:semiHidden="0" w:uiPriority="69" w:unhideWhenUsed="0"/>
-    <w:lsdException w:name="Dark List" w:semiHidden="0" w:uiPriority="70" w:unhideWhenUsed="0"/>
-    <w:lsdException w:name="Colorful Shading" w:semiHidden="0" w:uiPriority="71" w:unhideWhenUsed="0"/>
-    <w:lsdException w:name="Colorful List" w:semiHidden="0" w:uiPriority="72" w:unhideWhenUsed="0"/>
-    <w:lsdException w:name="Colorful Grid" w:semiHidden="0" w:uiPriority="73" w:unhideWhenUsed="0"/>
-    <w:lsdException w:name="Light Shading Accent 1" w:semiHidden="0" w:uiPriority="60" w:unhideWhenUsed="0"/>
-    <w:lsdException w:name="Light List Accent 1" w:semiHidden="0" w:uiPriority="61" w:unhideWhenUsed="0"/>
-    <w:lsdException w:name="Light Grid Accent 1" w:semiHidden="0" w:uiPriority="62" w:unhideWhenUsed="0"/>
-    <w:lsdException w:name="Medium Shading 1 Accent 1" w:semiHidden="0" w:uiPriority="63" w:unhideWhenUsed="0"/>
-    <w:lsdException w:name="Medium Shading 2 Accent 1" w:semiHidden="0" w:uiPriority="64" w:unhideWhenUsed="0"/>
-    <w:lsdException w:name="Medium List 1 Accent 1" w:semiHidden="0" w:uiPriority="65" w:unhideWhenUsed="0"/>
-    <w:lsdException w:name="Revision" w:unhideWhenUsed="0"/>
-    <w:lsdException w:name="List Paragraph" w:semiHidden="0" w:uiPriority="34" w:unhideWhenUsed="0" w:qFormat="1"/>
-    <w:lsdException w:name="Quote" w:semiHidden="0" w:uiPriority="29" w:unhideWhenUsed="0" w:qFormat="1"/>
-    <w:lsdException w:name="Intense Quote" w:semiHidden="0" w:uiPriority="30" w:unhideWhenUsed="0" w:qFormat="1"/>
-    <w:lsdException w:name="Medium List 2 Accent 1" w:semiHidden="0" w:uiPriority="66" w:unhideWhenUsed="0"/>
-    <w:lsdException w:name="Medium Grid 1 Accent 1" w:semiHidden="0" w:uiPriority="67" w:unhideWhenUsed="0"/>
-    <w:lsdException w:name="Medium Grid 2 Accent 1" w:semiHidden="0" w:uiPriority="68" w:unhideWhenUsed="0"/>
-    <w:lsdException w:name="Medium Grid 3 Accent 1" w:semiHidden="0" w:uiPriority="69" w:unhideWhenUsed="0"/>
-    <w:lsdException w:name="Dark List Accent 1" w:semiHidden="0" w:uiPriority="70" w:unhideWhenUsed="0"/>
-    <w:lsdException w:name="Colorful Shading Accent 1" w:semiHidden="0" w:uiPriority="71" w:unhideWhenUsed="0"/>
-    <w:lsdException w:name="Colorful List Accent 1" w:semiHidden="0" w:uiPriority="72" w:unhideWhenUsed="0"/>
-    <w:lsdException w:name="Colorful Grid Accent 1" w:semiHidden="0" w:uiPriority="73" w:unhideWhenUsed="0"/>
-    <w:lsdException w:name="Light Shading Accent 2" w:semiHidden="0" w:uiPriority="60" w:unhideWhenUsed="0"/>
-    <w:lsdException w:name="Light List Accent 2" w:semiHidden="0" w:uiPriority="61" w:unhideWhenUsed="0"/>
-    <w:lsdException w:name="Light Grid Accent 2" w:semiHidden="0" w:uiPriority="62" w:unhideWhenUsed="0"/>
-    <w:lsdException w:name="Medium Shading 1 Accent 2" w:semiHidden="0" w:uiPriority="63" w:unhideWhenUsed="0"/>
-    <w:lsdException w:name="Medium Shading 2 Accent 2" w:semiHidden="0" w:uiPriority="64" w:unhideWhenUsed="0"/>
-    <w:lsdException w:name="Medium List 1 Accent 2" w:semiHidden="0" w:uiPriority="65" w:unhideWhenUsed="0"/>
-    <w:lsdException w:name="Medium List 2 Accent 2" w:semiHidden="0" w:uiPriority="66" w:unhideWhenUsed="0"/>
-    <w:lsdException w:name="Medium Grid 1 Accent 2" w:semiHidden="0" w:uiPriority="67" w:unhideWhenUsed="0"/>
-    <w:lsdException w:name="Medium Grid 2 Accent 2" w:semiHidden="0" w:uiPriority="68" w:unhideWhenUsed="0"/>
-    <w:lsdException w:name="Medium Grid 3 Accent 2" w:semiHidden="0" w:uiPriority="69" w:unhideWhenUsed="0"/>
-    <w:lsdException w:name="Dark List Accent 2" w:semiHidden="0" w:uiPriority="70" w:unhideWhenUsed="0"/>
-    <w:lsdException w:name="Colorful Shading Accent 2" w:semiHidden="0" w:uiPriority="71" w:unhideWhenUsed="0"/>
-    <w:lsdException w:name="Colorful List Accent 2" w:semiHidden="0" w:uiPriority="72" w:unhideWhenUsed="0"/>
-    <w:lsdException w:name="Colorful Grid Accent 2" w:semiHidden="0" w:uiPriority="73" w:unhideWhenUsed="0"/>
-    <w:lsdException w:name="Light Shading Accent 3" w:semiHidden="0" w:uiPriority="60" w:unhideWhenUsed="0"/>
-    <w:lsdException w:name="Light List Accent 3" w:semiHidden="0" w:uiPriority="61" w:unhideWhenUsed="0"/>
-    <w:lsdException w:name="Light Grid Accent 3" w:semiHidden="0" w:uiPriority="62" w:unhideWhenUsed="0"/>
-    <w:lsdException w:name="Medium Shading 1 Accent 3" w:semiHidden="0" w:uiPriority="63" w:unhideWhenUsed="0"/>
-    <w:lsdException w:name="Medium Shading 2 Accent 3" w:semiHidden="0" w:uiPriority="64" w:unhideWhenUsed="0"/>
-    <w:lsdException w:name="Medium List 1 Accent 3" w:semiHidden="0" w:uiPriority="65" w:unhideWhenUsed="0"/>
-    <w:lsdException w:name="Medium List 2 Accent 3" w:semiHidden="0" w:uiPriority="66" w:unhideWhenUsed="0"/>
-    <w:lsdException w:name="Medium Grid 1 Accent 3" w:semiHidden="0" w:uiPriority="67" w:unhideWhenUsed="0"/>
-    <w:lsdException w:name="Medium Grid 2 Accent 3" w:semiHidden="0" w:uiPriority="68" w:unhideWhenUsed="0"/>
-    <w:lsdException w:name="Medium Grid 3 Accent 3" w:semiHidden="0" w:uiPriority="69" w:unhideWhenUsed="0"/>
-    <w:lsdException w:name="Dark List Accent 3" w:semiHidden="0" w:uiPriority="70" w:unhideWhenUsed="0"/>
-    <w:lsdException w:name="Colorful Shading Accent 3" w:semiHidden="0" w:uiPriority="71" w:unhideWhenUsed="0"/>
-    <w:lsdException w:name="Colorful List Accent 3" w:semiHidden="0" w:uiPriority="72" w:unhideWhenUsed="0"/>
-    <w:lsdException w:name="Colorful Grid Accent 3" w:semiHidden="0" w:uiPriority="73" w:unhideWhenUsed="0"/>
-    <w:lsdException w:name="Light Shading Accent 4" w:semiHidden="0" w:uiPriority="60" w:unhideWhenUsed="0"/>
-    <w:lsdException w:name="Light List Accent 4" w:semiHidden="0" w:uiPriority="61" w:unhideWhenUsed="0"/>
-    <w:lsdException w:name="Light Grid Accent 4" w:semiHidden="0" w:uiPriority="62" w:unhideWhenUsed="0"/>
-    <w:lsdException w:name="Medium Shading 1 Accent 4" w:semiHidden="0" w:uiPriority="63" w:unhideWhenUsed="0"/>
-    <w:lsdException w:name="Medium Shading 2 Accent 4" w:semiHidden="0" w:uiPriority="64" w:unhideWhenUsed="0"/>
-    <w:lsdException w:name="Medium List 1 Accent 4" w:semiHidden="0" w:uiPriority="65" w:unhideWhenUsed="0"/>
-    <w:lsdException w:name="Medium List 2 Accent 4" w:semiHidden="0" w:uiPriority="66" w:unhideWhenUsed="0"/>
-    <w:lsdException w:name="Medium Grid 1 Accent 4" w:semiHidden="0" w:uiPriority="67" w:unhideWhenUsed="0"/>
-    <w:lsdException w:name="Medium Grid 2 Accent 4" w:semiHidden="0" w:uiPriority="68" w:unhideWhenUsed="0"/>
-    <w:lsdException w:name="Medium Grid 3 Accent 4" w:semiHidden="0" w:uiPriority="69" w:unhideWhenUsed="0"/>
-    <w:lsdException w:name="Dark List Accent 4" w:semiHidden="0" w:uiPriority="70" w:unhideWhenUsed="0"/>
-    <w:lsdException w:name="Colorful Shading Accent 4" w:semiHidden="0" w:uiPriority="71" w:unhideWhenUsed="0"/>
-    <w:lsdException w:name="Colorful List Accent 4" w:semiHidden="0" w:uiPriority="72" w:unhideWhenUsed="0"/>
-    <w:lsdException w:name="Colorful Grid Accent 4" w:semiHidden="0" w:uiPriority="73" w:unhideWhenUsed="0"/>
-    <w:lsdException w:name="Light Shading Accent 5" w:semiHidden="0" w:uiPriority="60" w:unhideWhenUsed="0"/>
-    <w:lsdException w:name="Light List Accent 5" w:semiHidden="0" w:uiPriority="61" w:unhideWhenUsed="0"/>
-    <w:lsdException w:name="Light Grid Accent 5" w:semiHidden="0" w:uiPriority="62" w:unhideWhenUsed="0"/>
-    <w:lsdException w:name="Medium Shading 1 Accent 5" w:semiHidden="0" w:uiPriority="63" w:unhideWhenUsed="0"/>
-    <w:lsdException w:name="Medium Shading 2 Accent 5" w:semiHidden="0" w:uiPriority="64" w:unhideWhenUsed="0"/>
-    <w:lsdException w:name="Medium List 1 Accent 5" w:semiHidden="0" w:uiPriority="65" w:unhideWhenUsed="0"/>
-    <w:lsdException w:name="Medium List 2 Accent 5" w:semiHidden="0" w:uiPriority="66" w:unhideWhenUsed="0"/>
-    <w:lsdException w:name="Medium Grid 1 Accent 5" w:semiHidden="0" w:uiPriority="67" w:unhideWhenUsed="0"/>
-    <w:lsdException w:name="Medium Grid 2 Accent 5" w:semiHidden="0" w:uiPriority="68" w:unhideWhenUsed="0"/>
-    <w:lsdException w:name="Medium Grid 3 Accent 5" w:semiHidden="0" w:uiPriority="69" w:unhideWhenUsed="0"/>
-    <w:lsdException w:name="Dark List Accent 5" w:semiHidden="0" w:uiPriority="70" w:unhideWhenUsed="0"/>
-    <w:lsdException w:name="Colorful Shading Accent 5" w:semiHidden="0" w:uiPriority="71" w:unhideWhenUsed="0"/>
-    <w:lsdException w:name="Colorful List Accent 5" w:semiHidden="0" w:uiPriority="72" w:unhideWhenUsed="0"/>
-    <w:lsdException w:name="Colorful Grid Accent 5" w:semiHidden="0" w:uiPriority="73" w:unhideWhenUsed="0"/>
-    <w:lsdException w:name="Light Shading Accent 6" w:semiHidden="0" w:uiPriority="60" w:unhideWhenUsed="0"/>
-    <w:lsdException w:name="Light List Accent 6" w:semiHidden="0" w:uiPriority="61" w:unhideWhenUsed="0"/>
-    <w:lsdException w:name="Light Grid Accent 6" w:semiHidden="0" w:uiPriority="62" w:unhideWhenUsed="0"/>
-    <w:lsdException w:name="Medium Shading 1 Accent 6" w:semiHidden="0" w:uiPriority="63" w:unhideWhenUsed="0"/>
-    <w:lsdException w:name="Medium Shading 2 Accent 6" w:semiHidden="0" w:uiPriority="64" w:unhideWhenUsed="0"/>
-    <w:lsdException w:name="Medium List 1 Accent 6" w:semiHidden="0" w:uiPriority="65" w:unhideWhenUsed="0"/>
-    <w:lsdException w:name="Medium List 2 Accent 6" w:semiHidden="0" w:uiPriority="66" w:unhideWhenUsed="0"/>
-    <w:lsdException w:name="Medium Grid 1 Accent 6" w:semiHidden="0" w:uiPriority="67" w:unhideWhenUsed="0"/>
-    <w:lsdException w:name="Medium Grid 2 Accent 6" w:semiHidden="0" w:uiPriority="68" w:unhideWhenUsed="0"/>
-    <w:lsdException w:name="Medium Grid 3 Accent 6" w:semiHidden="0" w:uiPriority="69" w:unhideWhenUsed="0"/>
-    <w:lsdException w:name="Dark List Accent 6" w:semiHidden="0" w:uiPriority="70" w:unhideWhenUsed="0"/>
-    <w:lsdException w:name="Colorful Shading Accent 6" w:semiHidden="0" w:uiPriority="71" w:unhideWhenUsed="0"/>
-    <w:lsdException w:name="Colorful List Accent 6" w:semiHidden="0" w:uiPriority="72" w:unhideWhenUsed="0"/>
-    <w:lsdException w:name="Colorful Grid Accent 6" w:semiHidden="0" w:uiPriority="73" w:unhideWhenUsed="0"/>
-    <w:lsdException w:name="Subtle Emphasis" w:semiHidden="0" w:uiPriority="19" w:unhideWhenUsed="0" w:qFormat="1"/>
-    <w:lsdException w:name="Intense Emphasis" w:semiHidden="0" w:uiPriority="21" w:unhideWhenUsed="0" w:qFormat="1"/>
-    <w:lsdException w:name="Subtle Reference" w:semiHidden="0" w:uiPriority="31" w:unhideWhenUsed="0" w:qFormat="1"/>
-    <w:lsdException w:name="Intense Reference" w:semiHidden="0" w:uiPriority="32" w:unhideWhenUsed="0" w:qFormat="1"/>
-    <w:lsdException w:name="Book Title" w:semiHidden="0" w:uiPriority="33" w:unhideWhenUsed="0" w:qFormat="1"/>
-    <w:lsdException w:name="Bibliography" w:uiPriority="37"/>
-    <w:lsdException w:name="TOC Heading" w:uiPriority="39" w:qFormat="1"/>
+  <w:latentStyles w:defLockedState="0" w:defUIPriority="99" w:defSemiHidden="0" w:defUnhideWhenUsed="0" w:defQFormat="0" w:count="371">
+    <w:lsdException w:name="Normal" w:uiPriority="0" w:qFormat="1"/>
+    <w:lsdException w:name="heading 1" w:uiPriority="9" w:qFormat="1"/>
+    <w:lsdException w:name="heading 2" w:semiHidden="1" w:uiPriority="9" w:unhideWhenUsed="1" w:qFormat="1"/>
+    <w:lsdException w:name="heading 3" w:semiHidden="1" w:uiPriority="9" w:unhideWhenUsed="1" w:qFormat="1"/>
+    <w:lsdException w:name="heading 4" w:semiHidden="1" w:uiPriority="9" w:unhideWhenUsed="1" w:qFormat="1"/>
+    <w:lsdException w:name="heading 5" w:semiHidden="1" w:uiPriority="9" w:unhideWhenUsed="1" w:qFormat="1"/>
+    <w:lsdException w:name="heading 6" w:semiHidden="1" w:uiPriority="9" w:unhideWhenUsed="1" w:qFormat="1"/>
+    <w:lsdException w:name="heading 7" w:semiHidden="1" w:uiPriority="9" w:unhideWhenUsed="1" w:qFormat="1"/>
+    <w:lsdException w:name="heading 8" w:semiHidden="1" w:uiPriority="9" w:unhideWhenUsed="1" w:qFormat="1"/>
+    <w:lsdException w:name="heading 9" w:semiHidden="1" w:uiPriority="9" w:unhideWhenUsed="1" w:qFormat="1"/>
+    <w:lsdException w:name="index 1" w:semiHidden="1" w:unhideWhenUsed="1"/>
+    <w:lsdException w:name="index 2" w:semiHidden="1" w:unhideWhenUsed="1"/>
+    <w:lsdException w:name="index 3" w:semiHidden="1" w:unhideWhenUsed="1"/>
+    <w:lsdException w:name="index 4" w:semiHidden="1" w:unhideWhenUsed="1"/>
+    <w:lsdException w:name="index 5" w:semiHidden="1" w:unhideWhenUsed="1"/>
+    <w:lsdException w:name="index 6" w:semiHidden="1" w:unhideWhenUsed="1"/>
+    <w:lsdException w:name="index 7" w:semiHidden="1" w:unhideWhenUsed="1"/>
+    <w:lsdException w:name="index 8" w:semiHidden="1" w:unhideWhenUsed="1"/>
+    <w:lsdException w:name="index 9" w:semiHidden="1" w:unhideWhenUsed="1"/>
+    <w:lsdException w:name="toc 1" w:semiHidden="1" w:uiPriority="39" w:unhideWhenUsed="1" w:qFormat="1"/>
+    <w:lsdException w:name="toc 2" w:semiHidden="1" w:uiPriority="39" w:unhideWhenUsed="1" w:qFormat="1"/>
+    <w:lsdException w:name="toc 3" w:semiHidden="1" w:uiPriority="39" w:unhideWhenUsed="1" w:qFormat="1"/>
+    <w:lsdException w:name="toc 4" w:semiHidden="1" w:uiPriority="39" w:unhideWhenUsed="1"/>
+    <w:lsdException w:name="toc 5" w:semiHidden="1" w:uiPriority="39" w:unhideWhenUsed="1"/>
+    <w:lsdException w:name="toc 6" w:semiHidden="1" w:uiPriority="39" w:unhideWhenUsed="1"/>
+    <w:lsdException w:name="toc 7" w:semiHidden="1" w:uiPriority="39" w:unhideWhenUsed="1"/>
+    <w:lsdException w:name="toc 8" w:semiHidden="1" w:uiPriority="39" w:unhideWhenUsed="1"/>
+    <w:lsdException w:name="toc 9" w:semiHidden="1" w:uiPriority="39" w:unhideWhenUsed="1"/>
+    <w:lsdException w:name="Normal Indent" w:semiHidden="1" w:unhideWhenUsed="1"/>
+    <w:lsdException w:name="footnote text" w:semiHidden="1" w:unhideWhenUsed="1"/>
+    <w:lsdException w:name="annotation text" w:semiHidden="1" w:unhideWhenUsed="1"/>
+    <w:lsdException w:name="header" w:semiHidden="1" w:unhideWhenUsed="1"/>
+    <w:lsdException w:name="footer" w:semiHidden="1" w:unhideWhenUsed="1"/>
+    <w:lsdException w:name="index heading" w:semiHidden="1" w:unhideWhenUsed="1"/>
+    <w:lsdException w:name="caption" w:semiHidden="1" w:uiPriority="35" w:unhideWhenUsed="1" w:qFormat="1"/>
+    <w:lsdException w:name="table of figures" w:semiHidden="1" w:unhideWhenUsed="1"/>
+    <w:lsdException w:name="envelope address" w:semiHidden="1" w:unhideWhenUsed="1"/>
+    <w:lsdException w:name="envelope return" w:semiHidden="1" w:unhideWhenUsed="1"/>
+    <w:lsdException w:name="footnote reference" w:semiHidden="1" w:unhideWhenUsed="1"/>
+    <w:lsdException w:name="annotation reference" w:semiHidden="1" w:unhideWhenUsed="1"/>
+    <w:lsdException w:name="line number" w:semiHidden="1" w:unhideWhenUsed="1"/>
+    <w:lsdException w:name="page number" w:semiHidden="1" w:unhideWhenUsed="1"/>
+    <w:lsdException w:name="endnote reference" w:semiHidden="1" w:unhideWhenUsed="1"/>
+    <w:lsdException w:name="endnote text" w:semiHidden="1" w:unhideWhenUsed="1"/>
+    <w:lsdException w:name="table of authorities" w:semiHidden="1" w:unhideWhenUsed="1"/>
+    <w:lsdException w:name="macro" w:semiHidden="1" w:unhideWhenUsed="1"/>
+    <w:lsdException w:name="toa heading" w:semiHidden="1" w:unhideWhenUsed="1"/>
+    <w:lsdException w:name="List" w:semiHidden="1" w:unhideWhenUsed="1"/>
+    <w:lsdException w:name="List Bullet" w:semiHidden="1" w:unhideWhenUsed="1"/>
+    <w:lsdException w:name="List Number" w:semiHidden="1" w:unhideWhenUsed="1"/>
+    <w:lsdException w:name="List 2" w:semiHidden="1" w:unhideWhenUsed="1"/>
+    <w:lsdException w:name="List 3" w:semiHidden="1" w:unhideWhenUsed="1"/>
+    <w:lsdException w:name="List 4" w:semiHidden="1" w:unhideWhenUsed="1"/>
+    <w:lsdException w:name="List 5" w:semiHidden="1" w:unhideWhenUsed="1"/>
+    <w:lsdException w:name="List Bullet 2" w:semiHidden="1" w:unhideWhenUsed="1"/>
+    <w:lsdException w:name="List Bullet 3" w:semiHidden="1" w:unhideWhenUsed="1"/>
+    <w:lsdException w:name="List Bullet 4" w:semiHidden="1" w:unhideWhenUsed="1"/>
+    <w:lsdException w:name="List Bullet 5" w:semiHidden="1" w:unhideWhenUsed="1"/>
+    <w:lsdException w:name="List Number 2" w:semiHidden="1" w:unhideWhenUsed="1"/>
+    <w:lsdException w:name="List Number 3" w:semiHidden="1" w:unhideWhenUsed="1"/>
+    <w:lsdException w:name="List Number 4" w:semiHidden="1" w:unhideWhenUsed="1"/>
+    <w:lsdException w:name="List Number 5" w:semiHidden="1" w:unhideWhenUsed="1"/>
+    <w:lsdException w:name="Title" w:uiPriority="10" w:qFormat="1"/>
+    <w:lsdException w:name="Closing" w:semiHidden="1" w:unhideWhenUsed="1"/>
+    <w:lsdException w:name="Signature" w:semiHidden="1" w:unhideWhenUsed="1"/>
+    <w:lsdException w:name="Default Paragraph Font" w:semiHidden="1" w:uiPriority="1" w:unhideWhenUsed="1"/>
+    <w:lsdException w:name="Body Text" w:semiHidden="1" w:unhideWhenUsed="1"/>
+    <w:lsdException w:name="Body Text Indent" w:semiHidden="1" w:unhideWhenUsed="1"/>
+    <w:lsdException w:name="List Continue" w:semiHidden="1" w:unhideWhenUsed="1"/>
+    <w:lsdException w:name="List Continue 2" w:semiHidden="1" w:unhideWhenUsed="1"/>
+    <w:lsdException w:name="List Continue 3" w:semiHidden="1" w:unhideWhenUsed="1"/>
+    <w:lsdException w:name="List Continue 4" w:semiHidden="1" w:unhideWhenUsed="1"/>
+    <w:lsdException w:name="List Continue 5" w:semiHidden="1" w:unhideWhenUsed="1"/>
+    <w:lsdException w:name="Message Header" w:semiHidden="1" w:unhideWhenUsed="1"/>
+    <w:lsdException w:name="Subtitle" w:uiPriority="11" w:qFormat="1"/>
+    <w:lsdException w:name="Salutation" w:semiHidden="1" w:unhideWhenUsed="1"/>
+    <w:lsdException w:name="Date" w:semiHidden="1" w:unhideWhenUsed="1"/>
+    <w:lsdException w:name="Body Text First Indent" w:semiHidden="1" w:unhideWhenUsed="1"/>
+    <w:lsdException w:name="Body Text First Indent 2" w:semiHidden="1" w:unhideWhenUsed="1"/>
+    <w:lsdException w:name="Note Heading" w:semiHidden="1" w:unhideWhenUsed="1"/>
+    <w:lsdException w:name="Body Text 2" w:semiHidden="1" w:unhideWhenUsed="1"/>
+    <w:lsdException w:name="Body Text 3" w:semiHidden="1" w:unhideWhenUsed="1"/>
+    <w:lsdException w:name="Body Text Indent 2" w:semiHidden="1" w:unhideWhenUsed="1"/>
+    <w:lsdException w:name="Body Text Indent 3" w:semiHidden="1" w:unhideWhenUsed="1"/>
+    <w:lsdException w:name="Block Text" w:semiHidden="1" w:unhideWhenUsed="1"/>
+    <w:lsdException w:name="Hyperlink" w:semiHidden="1" w:unhideWhenUsed="1"/>
+    <w:lsdException w:name="FollowedHyperlink" w:semiHidden="1" w:unhideWhenUsed="1"/>
+    <w:lsdException w:name="Strong" w:uiPriority="22" w:qFormat="1"/>
+    <w:lsdException w:name="Emphasis" w:uiPriority="20" w:qFormat="1"/>
+    <w:lsdException w:name="Document Map" w:semiHidden="1" w:unhideWhenUsed="1"/>
+    <w:lsdException w:name="Plain Text" w:semiHidden="1" w:unhideWhenUsed="1"/>
+    <w:lsdException w:name="E-mail Signature" w:semiHidden="1" w:unhideWhenUsed="1"/>
+    <w:lsdException w:name="HTML Top of Form" w:semiHidden="1" w:unhideWhenUsed="1"/>
+    <w:lsdException w:name="HTML Bottom of Form" w:semiHidden="1" w:unhideWhenUsed="1"/>
+    <w:lsdException w:name="Normal (Web)" w:semiHidden="1" w:unhideWhenUsed="1"/>
+    <w:lsdException w:name="HTML Acronym" w:semiHidden="1" w:unhideWhenUsed="1"/>
+    <w:lsdException w:name="HTML Address" w:semiHidden="1" w:unhideWhenUsed="1"/>
+    <w:lsdException w:name="HTML Cite" w:semiHidden="1" w:unhideWhenUsed="1"/>
+    <w:lsdException w:name="HTML Code" w:semiHidden="1" w:unhideWhenUsed="1"/>
+    <w:lsdException w:name="HTML Definition" w:semiHidden="1" w:unhideWhenUsed="1"/>
+    <w:lsdException w:name="HTML Keyboard" w:semiHidden="1" w:unhideWhenUsed="1"/>
+    <w:lsdException w:name="HTML Preformatted" w:semiHidden="1" w:unhideWhenUsed="1"/>
+    <w:lsdException w:name="HTML Sample" w:semiHidden="1" w:unhideWhenUsed="1"/>
+    <w:lsdException w:name="HTML Typewriter" w:semiHidden="1" w:unhideWhenUsed="1"/>
+    <w:lsdException w:name="HTML Variable" w:semiHidden="1" w:unhideWhenUsed="1"/>
+    <w:lsdException w:name="Normal Table" w:semiHidden="1" w:unhideWhenUsed="1"/>
+    <w:lsdException w:name="annotation subject" w:semiHidden="1" w:unhideWhenUsed="1"/>
+    <w:lsdException w:name="No List" w:semiHidden="1" w:unhideWhenUsed="1"/>
+    <w:lsdException w:name="Outline List 1" w:semiHidden="1" w:unhideWhenUsed="1"/>
+    <w:lsdException w:name="Outline List 2" w:semiHidden="1" w:unhideWhenUsed="1"/>
+    <w:lsdException w:name="Outline List 3" w:semiHidden="1" w:unhideWhenUsed="1"/>
+    <w:lsdException w:name="Table Simple 1" w:semiHidden="1" w:unhideWhenUsed="1"/>
+    <w:lsdException w:name="Table Simple 2" w:semiHidden="1" w:unhideWhenUsed="1"/>
+    <w:lsdException w:name="Table Simple 3" w:semiHidden="1" w:unhideWhenUsed="1"/>
+    <w:lsdException w:name="Table Classic 1" w:semiHidden="1" w:unhideWhenUsed="1"/>
+    <w:lsdException w:name="Table Classic 2" w:semiHidden="1" w:unhideWhenUsed="1"/>
+    <w:lsdException w:name="Table Classic 3" w:semiHidden="1" w:unhideWhenUsed="1"/>
+    <w:lsdException w:name="Table Classic 4" w:semiHidden="1" w:unhideWhenUsed="1"/>
+    <w:lsdException w:name="Table Colorful 1" w:semiHidden="1" w:unhideWhenUsed="1"/>
+    <w:lsdException w:name="Table Colorful 2" w:semiHidden="1" w:unhideWhenUsed="1"/>
+    <w:lsdException w:name="Table Colorful 3" w:semiHidden="1" w:unhideWhenUsed="1"/>
+    <w:lsdException w:name="Table Columns 1" w:semiHidden="1" w:unhideWhenUsed="1"/>
+    <w:lsdException w:name="Table Columns 2" w:semiHidden="1" w:unhideWhenUsed="1"/>
+    <w:lsdException w:name="Table Columns 3" w:semiHidden="1" w:unhideWhenUsed="1"/>
+    <w:lsdException w:name="Table Columns 4" w:semiHidden="1" w:unhideWhenUsed="1"/>
+    <w:lsdException w:name="Table Columns 5" w:semiHidden="1" w:unhideWhenUsed="1"/>
+    <w:lsdException w:name="Table Grid 1" w:semiHidden="1" w:unhideWhenUsed="1"/>
+    <w:lsdException w:name="Table Grid 2" w:semiHidden="1" w:unhideWhenUsed="1"/>
+    <w:lsdException w:name="Table Grid 3" w:semiHidden="1" w:unhideWhenUsed="1"/>
+    <w:lsdException w:name="Table Grid 4" w:semiHidden="1" w:unhideWhenUsed="1"/>
+    <w:lsdException w:name="Table Grid 5" w:semiHidden="1" w:unhideWhenUsed="1"/>
+    <w:lsdException w:name="Table Grid 6" w:semiHidden="1" w:unhideWhenUsed="1"/>
+    <w:lsdException w:name="Table Grid 7" w:semiHidden="1" w:unhideWhenUsed="1"/>
+    <w:lsdException w:name="Table Grid 8" w:semiHidden="1" w:unhideWhenUsed="1"/>
+    <w:lsdException w:name="Table List 1" w:semiHidden="1" w:unhideWhenUsed="1"/>
+    <w:lsdException w:name="Table List 2" w:semiHidden="1" w:unhideWhenUsed="1"/>
+    <w:lsdException w:name="Table List 3" w:semiHidden="1" w:unhideWhenUsed="1"/>
+    <w:lsdException w:name="Table List 4" w:semiHidden="1" w:unhideWhenUsed="1"/>
+    <w:lsdException w:name="Table List 5" w:semiHidden="1" w:unhideWhenUsed="1"/>
+    <w:lsdException w:name="Table List 6" w:semiHidden="1" w:unhideWhenUsed="1"/>
+    <w:lsdException w:name="Table List 7" w:semiHidden="1" w:unhideWhenUsed="1"/>
+    <w:lsdException w:name="Table List 8" w:semiHidden="1" w:unhideWhenUsed="1"/>
+    <w:lsdException w:name="Table 3D effects 1" w:semiHidden="1" w:unhideWhenUsed="1"/>
+    <w:lsdException w:name="Table 3D effects 2" w:semiHidden="1" w:unhideWhenUsed="1"/>
+    <w:lsdException w:name="Table 3D effects 3" w:semiHidden="1" w:unhideWhenUsed="1"/>
+    <w:lsdException w:name="Table Contemporary" w:semiHidden="1" w:unhideWhenUsed="1"/>
+    <w:lsdException w:name="Table Elegant" w:semiHidden="1" w:unhideWhenUsed="1"/>
+    <w:lsdException w:name="Table Professional" w:semiHidden="1" w:unhideWhenUsed="1"/>
+    <w:lsdException w:name="Table Subtle 1" w:semiHidden="1" w:unhideWhenUsed="1"/>
+    <w:lsdException w:name="Table Subtle 2" w:semiHidden="1" w:unhideWhenUsed="1"/>
+    <w:lsdException w:name="Table Web 1" w:semiHidden="1" w:unhideWhenUsed="1"/>
+    <w:lsdException w:name="Table Web 2" w:semiHidden="1" w:unhideWhenUsed="1"/>
+    <w:lsdException w:name="Table Web 3" w:semiHidden="1" w:unhideWhenUsed="1"/>
+    <w:lsdException w:name="Balloon Text" w:semiHidden="1" w:unhideWhenUsed="1"/>
+    <w:lsdException w:name="Table Grid" w:uiPriority="59"/>
+    <w:lsdException w:name="Table Theme" w:semiHidden="1" w:unhideWhenUsed="1"/>
+    <w:lsdException w:name="Placeholder Text" w:semiHidden="1"/>
+    <w:lsdException w:name="No Spacing" w:uiPriority="1" w:qFormat="1"/>
+    <w:lsdException w:name="Light Shading" w:uiPriority="60"/>
+    <w:lsdException w:name="Light List" w:uiPriority="61"/>
+    <w:lsdException w:name="Light Grid" w:uiPriority="62"/>
+    <w:lsdException w:name="Medium Shading 1" w:uiPriority="63"/>
+    <w:lsdException w:name="Medium Shading 2" w:uiPriority="64"/>
+    <w:lsdException w:name="Medium List 1" w:uiPriority="65"/>
+    <w:lsdException w:name="Medium List 2" w:uiPriority="66"/>
+    <w:lsdException w:name="Medium Grid 1" w:uiPriority="67"/>
+    <w:lsdException w:name="Medium Grid 2" w:uiPriority="68"/>
+    <w:lsdException w:name="Medium Grid 3" w:uiPriority="69"/>
+    <w:lsdException w:name="Dark List" w:uiPriority="70"/>
+    <w:lsdException w:name="Colorful Shading" w:uiPriority="71"/>
+    <w:lsdException w:name="Colorful List" w:uiPriority="72"/>
+    <w:lsdException w:name="Colorful Grid" w:uiPriority="73"/>
+    <w:lsdException w:name="Light Shading Accent 1" w:uiPriority="60"/>
+    <w:lsdException w:name="Light List Accent 1" w:uiPriority="61"/>
+    <w:lsdException w:name="Light Grid Accent 1" w:uiPriority="62"/>
+    <w:lsdException w:name="Medium Shading 1 Accent 1" w:uiPriority="63"/>
+    <w:lsdException w:name="Medium Shading 2 Accent 1" w:uiPriority="64"/>
+    <w:lsdException w:name="Medium List 1 Accent 1" w:uiPriority="65"/>
+    <w:lsdException w:name="Revision" w:semiHidden="1"/>
+    <w:lsdException w:name="List Paragraph" w:uiPriority="34" w:qFormat="1"/>
+    <w:lsdException w:name="Quote" w:uiPriority="29" w:qFormat="1"/>
+    <w:lsdException w:name="Intense Quote" w:uiPriority="30" w:qFormat="1"/>
+    <w:lsdException w:name="Medium List 2 Accent 1" w:uiPriority="66"/>
+    <w:lsdException w:name="Medium Grid 1 Accent 1" w:uiPriority="67"/>
+    <w:lsdException w:name="Medium Grid 2 Accent 1" w:uiPriority="68"/>
+    <w:lsdException w:name="Medium Grid 3 Accent 1" w:uiPriority="69"/>
+    <w:lsdException w:name="Dark List Accent 1" w:uiPriority="70"/>
+    <w:lsdException w:name="Colorful Shading Accent 1" w:uiPriority="71"/>
+    <w:lsdException w:name="Colorful List Accent 1" w:uiPriority="72"/>
+    <w:lsdException w:name="Colorful Grid Accent 1" w:uiPriority="73"/>
+    <w:lsdException w:name="Light Shading Accent 2" w:uiPriority="60"/>
+    <w:lsdException w:name="Light List Accent 2" w:uiPriority="61"/>
+    <w:lsdException w:name="Light Grid Accent 2" w:uiPriority="62"/>
+    <w:lsdException w:name="Medium Shading 1 Accent 2" w:uiPriority="63"/>
+    <w:lsdException w:name="Medium Shading 2 Accent 2" w:uiPriority="64"/>
+    <w:lsdException w:name="Medium List 1 Accent 2" w:uiPriority="65"/>
+    <w:lsdException w:name="Medium List 2 Accent 2" w:uiPriority="66"/>
+    <w:lsdException w:name="Medium Grid 1 Accent 2" w:uiPriority="67"/>
+    <w:lsdException w:name="Medium Grid 2 Accent 2" w:uiPriority="68"/>
+    <w:lsdException w:name="Medium Grid 3 Accent 2" w:uiPriority="69"/>
+    <w:lsdException w:name="Dark List Accent 2" w:uiPriority="70"/>
+    <w:lsdException w:name="Colorful Shading Accent 2" w:uiPriority="71"/>
+    <w:lsdException w:name="Colorful List Accent 2" w:uiPriority="72"/>
+    <w:lsdException w:name="Colorful Grid Accent 2" w:uiPriority="73"/>
+    <w:lsdException w:name="Light Shading Accent 3" w:uiPriority="60"/>
+    <w:lsdException w:name="Light List Accent 3" w:uiPriority="61"/>
+    <w:lsdException w:name="Light Grid Accent 3" w:uiPriority="62"/>
+    <w:lsdException w:name="Medium Shading 1 Accent 3" w:uiPriority="63"/>
+    <w:lsdException w:name="Medium Shading 2 Accent 3" w:uiPriority="64"/>
+    <w:lsdException w:name="Medium List 1 Accent 3" w:uiPriority="65"/>
+    <w:lsdException w:name="Medium List 2 Accent 3" w:uiPriority="66"/>
+    <w:lsdException w:name="Medium Grid 1 Accent 3" w:uiPriority="67"/>
+    <w:lsdException w:name="Medium Grid 2 Accent 3" w:uiPriority="68"/>
+    <w:lsdException w:name="Medium Grid 3 Accent 3" w:uiPriority="69"/>
+    <w:lsdException w:name="Dark List Accent 3" w:uiPriority="70"/>
+    <w:lsdException w:name="Colorful Shading Accent 3" w:uiPriority="71"/>
+    <w:lsdException w:name="Colorful List Accent 3" w:uiPriority="72"/>
+    <w:lsdException w:name="Colorful Grid Accent 3" w:uiPriority="73"/>
+    <w:lsdException w:name="Light Shading Accent 4" w:uiPriority="60"/>
+    <w:lsdException w:name="Light List Accent 4" w:uiPriority="61"/>
+    <w:lsdException w:name="Light Grid Accent 4" w:uiPriority="62"/>
+    <w:lsdException w:name="Medium Shading 1 Accent 4" w:uiPriority="63"/>
+    <w:lsdException w:name="Medium Shading 2 Accent 4" w:uiPriority="64"/>
+    <w:lsdException w:name="Medium List 1 Accent 4" w:uiPriority="65"/>
+    <w:lsdException w:name="Medium List 2 Accent 4" w:uiPriority="66"/>
+    <w:lsdException w:name="Medium Grid 1 Accent 4" w:uiPriority="67"/>
+    <w:lsdException w:name="Medium Grid 2 Accent 4" w:uiPriority="68"/>
+    <w:lsdException w:name="Medium Grid 3 Accent 4" w:uiPriority="69"/>
+    <w:lsdException w:name="Dark List Accent 4" w:uiPriority="70"/>
+    <w:lsdException w:name="Colorful Shading Accent 4" w:uiPriority="71"/>
+    <w:lsdException w:name="Colorful List Accent 4" w:uiPriority="72"/>
+    <w:lsdException w:name="Colorful Grid Accent 4" w:uiPriority="73"/>
+    <w:lsdException w:name="Light Shading Accent 5" w:uiPriority="60"/>
+    <w:lsdException w:name="Light List Accent 5" w:uiPriority="61"/>
+    <w:lsdException w:name="Light Grid Accent 5" w:uiPriority="62"/>
+    <w:lsdException w:name="Medium Shading 1 Accent 5" w:uiPriority="63"/>
+    <w:lsdException w:name="Medium Shading 2 Accent 5" w:uiPriority="64"/>
+    <w:lsdException w:name="Medium List 1 Accent 5" w:uiPriority="65"/>
+    <w:lsdException w:name="Medium List 2 Accent 5" w:uiPriority="66"/>
+    <w:lsdException w:name="Medium Grid 1 Accent 5" w:uiPriority="67"/>
+    <w:lsdException w:name="Medium Grid 2 Accent 5" w:uiPriority="68"/>
+    <w:lsdException w:name="Medium Grid 3 Accent 5" w:uiPriority="69"/>
+    <w:lsdException w:name="Dark List Accent 5" w:uiPriority="70"/>
+    <w:lsdException w:name="Colorful Shading Accent 5" w:uiPriority="71"/>
+    <w:lsdException w:name="Colorful List Accent 5" w:uiPriority="72"/>
+    <w:lsdException w:name="Colorful Grid Accent 5" w:uiPriority="73"/>
+    <w:lsdException w:name="Light Shading Accent 6" w:uiPriority="60"/>
+    <w:lsdException w:name="Light List Accent 6" w:uiPriority="61"/>
+    <w:lsdException w:name="Light Grid Accent 6" w:uiPriority="62"/>
+    <w:lsdException w:name="Medium Shading 1 Accent 6" w:uiPriority="63"/>
+    <w:lsdException w:name="Medium Shading 2 Accent 6" w:uiPriority="64"/>
+    <w:lsdException w:name="Medium List 1 Accent 6" w:uiPriority="65"/>
+    <w:lsdException w:name="Medium List 2 Accent 6" w:uiPriority="66"/>
+    <w:lsdException w:name="Medium Grid 1 Accent 6" w:uiPriority="67"/>
+    <w:lsdException w:name="Medium Grid 2 Accent 6" w:uiPriority="68"/>
+    <w:lsdException w:name="Medium Grid 3 Accent 6" w:uiPriority="69"/>
+    <w:lsdException w:name="Dark List Accent 6" w:uiPriority="70"/>
+    <w:lsdException w:name="Colorful Shading Accent 6" w:uiPriority="71"/>
+    <w:lsdException w:name="Colorful List Accent 6" w:uiPriority="72"/>
+    <w:lsdException w:name="Colorful Grid Accent 6" w:uiPriority="73"/>
+    <w:lsdException w:name="Subtle Emphasis" w:uiPriority="19" w:qFormat="1"/>
+    <w:lsdException w:name="Intense Emphasis" w:uiPriority="21" w:qFormat="1"/>
+    <w:lsdException w:name="Subtle Reference" w:uiPriority="31" w:qFormat="1"/>
+    <w:lsdException w:name="Intense Reference" w:uiPriority="32" w:qFormat="1"/>
+    <w:lsdException w:name="Book Title" w:uiPriority="33" w:qFormat="1"/>
+    <w:lsdException w:name="Bibliography" w:semiHidden="1" w:uiPriority="37" w:unhideWhenUsed="1"/>
+    <w:lsdException w:name="TOC Heading" w:semiHidden="1" w:uiPriority="39" w:unhideWhenUsed="1" w:qFormat="1"/>
+    <w:lsdException w:name="Plain Table 1" w:uiPriority="41"/>
+    <w:lsdException w:name="Plain Table 2" w:uiPriority="42"/>
+    <w:lsdException w:name="Plain Table 3" w:uiPriority="43"/>
+    <w:lsdException w:name="Plain Table 4" w:uiPriority="44"/>
+    <w:lsdException w:name="Plain Table 5" w:uiPriority="45"/>
+    <w:lsdException w:name="Grid Table Light" w:uiPriority="40"/>
+    <w:lsdException w:name="Grid Table 1 Light" w:uiPriority="46"/>
+    <w:lsdException w:name="Grid Table 2" w:uiPriority="47"/>
+    <w:lsdException w:name="Grid Table 3" w:uiPriority="48"/>
+    <w:lsdException w:name="Grid Table 4" w:uiPriority="49"/>
+    <w:lsdException w:name="Grid Table 5 Dark" w:uiPriority="50"/>
+    <w:lsdException w:name="Grid Table 6 Colorful" w:uiPriority="51"/>
+    <w:lsdException w:name="Grid Table 7 Colorful" w:uiPriority="52"/>
+    <w:lsdException w:name="Grid Table 1 Light Accent 1" w:uiPriority="46"/>
+    <w:lsdException w:name="Grid Table 2 Accent 1" w:uiPriority="47"/>
+    <w:lsdException w:name="Grid Table 3 Accent 1" w:uiPriority="48"/>
+    <w:lsdException w:name="Grid Table 4 Accent 1" w:uiPriority="49"/>
+    <w:lsdException w:name="Grid Table 5 Dark Accent 1" w:uiPriority="50"/>
+    <w:lsdException w:name="Grid Table 6 Colorful Accent 1" w:uiPriority="51"/>
+    <w:lsdException w:name="Grid Table 7 Colorful Accent 1" w:uiPriority="52"/>
+    <w:lsdException w:name="Grid Table 1 Light Accent 2" w:uiPriority="46"/>
+    <w:lsdException w:name="Grid Table 2 Accent 2" w:uiPriority="47"/>
+    <w:lsdException w:name="Grid Table 3 Accent 2" w:uiPriority="48"/>
+    <w:lsdException w:name="Grid Table 4 Accent 2" w:uiPriority="49"/>
+    <w:lsdException w:name="Grid Table 5 Dark Accent 2" w:uiPriority="50"/>
+    <w:lsdException w:name="Grid Table 6 Colorful Accent 2" w:uiPriority="51"/>
+    <w:lsdException w:name="Grid Table 7 Colorful Accent 2" w:uiPriority="52"/>
+    <w:lsdException w:name="Grid Table 1 Light Accent 3" w:uiPriority="46"/>
+    <w:lsdException w:name="Grid Table 2 Accent 3" w:uiPriority="47"/>
+    <w:lsdException w:name="Grid Table 3 Accent 3" w:uiPriority="48"/>
+    <w:lsdException w:name="Grid Table 4 Accent 3" w:uiPriority="49"/>
+    <w:lsdException w:name="Grid Table 5 Dark Accent 3" w:uiPriority="50"/>
+    <w:lsdException w:name="Grid Table 6 Colorful Accent 3" w:uiPriority="51"/>
+    <w:lsdException w:name="Grid Table 7 Colorful Accent 3" w:uiPriority="52"/>
+    <w:lsdException w:name="Grid Table 1 Light Accent 4" w:uiPriority="46"/>
+    <w:lsdException w:name="Grid Table 2 Accent 4" w:uiPriority="47"/>
+    <w:lsdException w:name="Grid Table 3 Accent 4" w:uiPriority="48"/>
+    <w:lsdException w:name="Grid Table 4 Accent 4" w:uiPriority="49"/>
+    <w:lsdException w:name="Grid Table 5 Dark Accent 4" w:uiPriority="50"/>
+    <w:lsdException w:name="Grid Table 6 Colorful Accent 4" w:uiPriority="51"/>
+    <w:lsdException w:name="Grid Table 7 Colorful Accent 4" w:uiPriority="52"/>
+    <w:lsdException w:name="Grid Table 1 Light Accent 5" w:uiPriority="46"/>
+    <w:lsdException w:name="Grid Table 2 Accent 5" w:uiPriority="47"/>
+    <w:lsdException w:name="Grid Table 3 Accent 5" w:uiPriority="48"/>
+    <w:lsdException w:name="Grid Table 4 Accent 5" w:uiPriority="49"/>
+    <w:lsdException w:name="Grid Table 5 Dark Accent 5" w:uiPriority="50"/>
+    <w:lsdException w:name="Grid Table 6 Colorful Accent 5" w:uiPriority="51"/>
+    <w:lsdException w:name="Grid Table 7 Colorful Accent 5" w:uiPriority="52"/>
+    <w:lsdException w:name="Grid Table 1 Light Accent 6" w:uiPriority="46"/>
+    <w:lsdException w:name="Grid Table 2 Accent 6" w:uiPriority="47"/>
+    <w:lsdException w:name="Grid Table 3 Accent 6" w:uiPriority="48"/>
+    <w:lsdException w:name="Grid Table 4 Accent 6" w:uiPriority="49"/>
+    <w:lsdException w:name="Grid Table 5 Dark Accent 6" w:uiPriority="50"/>
+    <w:lsdException w:name="Grid Table 6 Colorful Accent 6" w:uiPriority="51"/>
+    <w:lsdException w:name="Grid Table 7 Colorful Accent 6" w:uiPriority="52"/>
+    <w:lsdException w:name="List Table 1 Light" w:uiPriority="46"/>
+    <w:lsdException w:name="List Table 2" w:uiPriority="47"/>
+    <w:lsdException w:name="List Table 3" w:uiPriority="48"/>
+    <w:lsdException w:name="List Table 4" w:uiPriority="49"/>
+    <w:lsdException w:name="List Table 5 Dark" w:uiPriority="50"/>
+    <w:lsdException w:name="List Table 6 Colorful" w:uiPriority="51"/>
+    <w:lsdException w:name="List Table 7 Colorful" w:uiPriority="52"/>
+    <w:lsdException w:name="List Table 1 Light Accent 1" w:uiPriority="46"/>
+    <w:lsdException w:name="List Table 2 Accent 1" w:uiPriority="47"/>
+    <w:lsdException w:name="List Table 3 Accent 1" w:uiPriority="48"/>
+    <w:lsdException w:name="List Table 4 Accent 1" w:uiPriority="49"/>
+    <w:lsdException w:name="List Table 5 Dark Accent 1" w:uiPriority="50"/>
+    <w:lsdException w:name="List Table 6 Colorful Accent 1" w:uiPriority="51"/>
+    <w:lsdException w:name="List Table 7 Colorful Accent 1" w:uiPriority="52"/>
+    <w:lsdException w:name="List Table 1 Light Accent 2" w:uiPriority="46"/>
+    <w:lsdException w:name="List Table 2 Accent 2" w:uiPriority="47"/>
+    <w:lsdException w:name="List Table 3 Accent 2" w:uiPriority="48"/>
+    <w:lsdException w:name="List Table 4 Accent 2" w:uiPriority="49"/>
+    <w:lsdException w:name="List Table 5 Dark Accent 2" w:uiPriority="50"/>
+    <w:lsdException w:name="List Table 6 Colorful Accent 2" w:uiPriority="51"/>
+    <w:lsdException w:name="List Table 7 Colorful Accent 2" w:uiPriority="52"/>
+    <w:lsdException w:name="List Table 1 Light Accent 3" w:uiPriority="46"/>
+    <w:lsdException w:name="List Table 2 Accent 3" w:uiPriority="47"/>
+    <w:lsdException w:name="List Table 3 Accent 3" w:uiPriority="48"/>
+    <w:lsdException w:name="List Table 4 Accent 3" w:uiPriority="49"/>
+    <w:lsdException w:name="List Table 5 Dark Accent 3" w:uiPriority="50"/>
+    <w:lsdException w:name="List Table 6 Colorful Accent 3" w:uiPriority="51"/>
+    <w:lsdException w:name="List Table 7 Colorful Accent 3" w:uiPriority="52"/>
+    <w:lsdException w:name="List Table 1 Light Accent 4" w:uiPriority="46"/>
+    <w:lsdException w:name="List Table 2 Accent 4" w:uiPriority="47"/>
+    <w:lsdException w:name="List Table 3 Accent 4" w:uiPriority="48"/>
+    <w:lsdException w:name="List Table 4 Accent 4" w:uiPriority="49"/>
+    <w:lsdException w:name="List Table 5 Dark Accent 4" w:uiPriority="50"/>
+    <w:lsdException w:name="List Table 6 Colorful Accent 4" w:uiPriority="51"/>
+    <w:lsdException w:name="List Table 7 Colorful Accent 4" w:uiPriority="52"/>
+    <w:lsdException w:name="List Table 1 Light Accent 5" w:uiPriority="46"/>
+    <w:lsdException w:name="List Table 2 Accent 5" w:uiPriority="47"/>
+    <w:lsdException w:name="List Table 3 Accent 5" w:uiPriority="48"/>
+    <w:lsdException w:name="List Table 4 Accent 5" w:uiPriority="49"/>
+    <w:lsdException w:name="List Table 5 Dark Accent 5" w:uiPriority="50"/>
+    <w:lsdException w:name="List Table 6 Colorful Accent 5" w:uiPriority="51"/>
+    <w:lsdException w:name="List Table 7 Colorful Accent 5" w:uiPriority="52"/>
+    <w:lsdException w:name="List Table 1 Light Accent 6" w:uiPriority="46"/>
+    <w:lsdException w:name="List Table 2 Accent 6" w:uiPriority="47"/>
+    <w:lsdException w:name="List Table 3 Accent 6" w:uiPriority="48"/>
+    <w:lsdException w:name="List Table 4 Accent 6" w:uiPriority="49"/>
+    <w:lsdException w:name="List Table 5 Dark Accent 6" w:uiPriority="50"/>
+    <w:lsdException w:name="List Table 6 Colorful Accent 6" w:uiPriority="51"/>
+    <w:lsdException w:name="List Table 7 Colorful Accent 6" w:uiPriority="52"/>
   </w:latentStyles>
   <w:style w:type="paragraph" w:default="1" w:styleId="Normal">
     <w:name w:val="Normal"/>
@@ -4063,7 +4530,6 @@
     <w:uiPriority w:val="99"/>
     <w:semiHidden/>
     <w:unhideWhenUsed/>
-    <w:qFormat/>
     <w:tblPr>
       <w:tblInd w:w="0" w:type="dxa"/>
       <w:tblCellMar>
@@ -4299,7 +4765,6 @@
       <w:spacing w:after="0" w:line="240" w:lineRule="auto"/>
     </w:pPr>
     <w:tblPr>
-      <w:tblInd w:w="0" w:type="dxa"/>
       <w:tblBorders>
         <w:top w:val="single" w:sz="4" w:space="0" w:color="auto"/>
         <w:left w:val="single" w:sz="4" w:space="0" w:color="auto"/>
@@ -4308,12 +4773,6 @@
         <w:insideH w:val="single" w:sz="4" w:space="0" w:color="auto"/>
         <w:insideV w:val="single" w:sz="4" w:space="0" w:color="auto"/>
       </w:tblBorders>
-      <w:tblCellMar>
-        <w:top w:w="0" w:type="dxa"/>
-        <w:left w:w="108" w:type="dxa"/>
-        <w:bottom w:w="0" w:type="dxa"/>
-        <w:right w:w="108" w:type="dxa"/>
-      </w:tblCellMar>
     </w:tblPr>
   </w:style>
   <w:style w:type="paragraph" w:styleId="NormalWeb">
@@ -4722,7 +5181,7 @@
 </file>
 
 <file path=customXml/itemProps2.xml><?xml version="1.0" encoding="utf-8"?>
-<ds:datastoreItem xmlns:ds="http://schemas.openxmlformats.org/officeDocument/2006/customXml" ds:itemID="{4A6C9EA7-158E-4804-B7EE-A240082AF1E3}">
+<ds:datastoreItem xmlns:ds="http://schemas.openxmlformats.org/officeDocument/2006/customXml" ds:itemID="{5CCC1539-392C-4522-9903-FECE28774FFD}">
   <ds:schemaRefs>
     <ds:schemaRef ds:uri="http://schemas.openxmlformats.org/officeDocument/2006/bibliography"/>
   </ds:schemaRefs>

</xml_diff>